<commit_message>
chore: update design document and sd
</commit_message>
<xml_diff>
--- a/docs/AskAMech Design Document.docx
+++ b/docs/AskAMech Design Document.docx
@@ -505,8 +505,6 @@
           <w:lang w:eastAsia="en-ZA"/>
         </w:rPr>
       </w:pPr>
-      <w:bookmarkStart w:id="0" w:name="_GoBack"/>
-      <w:bookmarkEnd w:id="0"/>
     </w:p>
     <w:p>
       <w:pPr>
@@ -1849,7 +1847,7 @@
                 <w:lang w:eastAsia="en-ZA"/>
               </w:rPr>
             </w:pPr>
-            <w:bookmarkStart w:id="1" w:name="_Hlk33607641"/>
+            <w:bookmarkStart w:id="0" w:name="_Hlk33607641"/>
             <w:r>
               <w:rPr>
                 <w:rFonts w:ascii="Times New Roman" w:eastAsia="Times New Roman" w:hAnsi="Times New Roman" w:cs="Arial"/>
@@ -2004,7 +2002,7 @@
           </w:p>
         </w:tc>
       </w:tr>
-      <w:bookmarkEnd w:id="1"/>
+      <w:bookmarkEnd w:id="0"/>
     </w:tbl>
     <w:p>
       <w:pPr>
@@ -2896,39 +2894,6 @@
           <w:sz w:val="24"/>
         </w:rPr>
       </w:pPr>
-      <w:r>
-        <w:rPr>
-          <w:rFonts w:ascii="Times New Roman" w:hAnsi="Times New Roman" w:cs="Times New Roman"/>
-          <w:sz w:val="24"/>
-        </w:rPr>
-        <w:br w:type="page"/>
-      </w:r>
-    </w:p>
-    <w:p>
-      <w:pPr>
-        <w:rPr>
-          <w:rFonts w:ascii="Times New Roman" w:hAnsi="Times New Roman" w:cs="Times New Roman"/>
-          <w:sz w:val="24"/>
-          <w:u w:val="single"/>
-        </w:rPr>
-      </w:pPr>
-      <w:r>
-        <w:rPr>
-          <w:rFonts w:ascii="Times New Roman" w:hAnsi="Times New Roman" w:cs="Times New Roman"/>
-          <w:sz w:val="24"/>
-          <w:u w:val="single"/>
-        </w:rPr>
-        <w:lastRenderedPageBreak/>
-        <w:t>Some Screen Shoots</w:t>
-      </w:r>
-    </w:p>
-    <w:p>
-      <w:pPr>
-        <w:rPr>
-          <w:rFonts w:ascii="Times New Roman" w:hAnsi="Times New Roman" w:cs="Times New Roman"/>
-          <w:sz w:val="24"/>
-        </w:rPr>
-      </w:pPr>
     </w:p>
     <w:p>
       <w:pPr>
@@ -2961,6 +2926,8 @@
         <w:lastRenderedPageBreak/>
         <w:t>Design Patterns</w:t>
       </w:r>
+      <w:bookmarkStart w:id="1" w:name="_GoBack"/>
+      <w:bookmarkEnd w:id="1"/>
       <w:r>
         <w:rPr>
           <w:rFonts w:ascii="Times New Roman" w:hAnsi="Times New Roman" w:cs="Times New Roman"/>
@@ -3605,6 +3572,344 @@
           <w:sz w:val="24"/>
         </w:rPr>
       </w:pPr>
+      <w:r>
+        <w:rPr>
+          <w:rFonts w:ascii="Times New Roman" w:hAnsi="Times New Roman" w:cs="Times New Roman"/>
+          <w:sz w:val="24"/>
+        </w:rPr>
+        <w:t xml:space="preserve">General Search </w:t>
+      </w:r>
+    </w:p>
+    <w:p>
+      <w:pPr>
+        <w:rPr>
+          <w:rFonts w:ascii="Times New Roman" w:hAnsi="Times New Roman" w:cs="Times New Roman"/>
+          <w:sz w:val="24"/>
+        </w:rPr>
+      </w:pPr>
+      <w:r>
+        <w:rPr>
+          <w:rFonts w:ascii="Times New Roman" w:hAnsi="Times New Roman" w:cs="Times New Roman"/>
+          <w:sz w:val="24"/>
+        </w:rPr>
+        <w:t xml:space="preserve"> The general search included that retrieve records from the database according to </w:t>
+      </w:r>
+      <w:r>
+        <w:rPr>
+          <w:rFonts w:ascii="Times New Roman" w:hAnsi="Times New Roman" w:cs="Times New Roman"/>
+          <w:sz w:val="24"/>
+        </w:rPr>
+        <w:t>user specified</w:t>
+      </w:r>
+      <w:r>
+        <w:rPr>
+          <w:rFonts w:ascii="Times New Roman" w:hAnsi="Times New Roman" w:cs="Times New Roman"/>
+          <w:sz w:val="24"/>
+        </w:rPr>
+        <w:t xml:space="preserve"> search criteria. Further, the search may encompass other information collections like on-screen data.</w:t>
+      </w:r>
+    </w:p>
+    <w:p>
+      <w:pPr>
+        <w:rPr>
+          <w:rFonts w:ascii="Times New Roman" w:hAnsi="Times New Roman" w:cs="Times New Roman"/>
+          <w:sz w:val="24"/>
+        </w:rPr>
+      </w:pPr>
+      <w:r>
+        <w:rPr>
+          <w:rFonts w:ascii="Times New Roman" w:hAnsi="Times New Roman" w:cs="Times New Roman"/>
+          <w:sz w:val="24"/>
+        </w:rPr>
+        <w:t>Q&amp;A forum</w:t>
+      </w:r>
+    </w:p>
+    <w:p>
+      <w:pPr>
+        <w:rPr>
+          <w:rFonts w:ascii="Times New Roman" w:hAnsi="Times New Roman" w:cs="Times New Roman"/>
+          <w:sz w:val="24"/>
+        </w:rPr>
+      </w:pPr>
+      <w:r>
+        <w:rPr>
+          <w:rFonts w:ascii="Times New Roman" w:hAnsi="Times New Roman" w:cs="Times New Roman"/>
+          <w:sz w:val="24"/>
+        </w:rPr>
+        <w:t>Question</w:t>
+      </w:r>
+    </w:p>
+    <w:p>
+      <w:pPr>
+        <w:rPr>
+          <w:rFonts w:ascii="Times New Roman" w:hAnsi="Times New Roman" w:cs="Times New Roman"/>
+          <w:sz w:val="24"/>
+        </w:rPr>
+      </w:pPr>
+      <w:r>
+        <w:rPr>
+          <w:rFonts w:ascii="Times New Roman" w:hAnsi="Times New Roman" w:cs="Times New Roman"/>
+          <w:sz w:val="24"/>
+        </w:rPr>
+        <w:t xml:space="preserve">The </w:t>
+      </w:r>
+      <w:r>
+        <w:rPr>
+          <w:rFonts w:ascii="Times New Roman" w:hAnsi="Times New Roman" w:cs="Times New Roman"/>
+          <w:sz w:val="24"/>
+        </w:rPr>
+        <w:t>questions</w:t>
+      </w:r>
+      <w:r>
+        <w:rPr>
+          <w:rFonts w:ascii="Times New Roman" w:hAnsi="Times New Roman" w:cs="Times New Roman"/>
+          <w:sz w:val="24"/>
+        </w:rPr>
+        <w:t xml:space="preserve"> included the management of </w:t>
+      </w:r>
+      <w:r>
+        <w:rPr>
+          <w:rFonts w:ascii="Times New Roman" w:hAnsi="Times New Roman" w:cs="Times New Roman"/>
+          <w:sz w:val="24"/>
+        </w:rPr>
+        <w:t xml:space="preserve">questions. </w:t>
+      </w:r>
+      <w:r>
+        <w:rPr>
+          <w:rFonts w:ascii="Times New Roman" w:hAnsi="Times New Roman" w:cs="Times New Roman"/>
+          <w:sz w:val="24"/>
+        </w:rPr>
+        <w:t xml:space="preserve">The granted user can add, edit and modify the </w:t>
+      </w:r>
+      <w:r>
+        <w:rPr>
+          <w:rFonts w:ascii="Times New Roman" w:hAnsi="Times New Roman" w:cs="Times New Roman"/>
+          <w:sz w:val="24"/>
+        </w:rPr>
+        <w:t xml:space="preserve">questions </w:t>
+      </w:r>
+      <w:r>
+        <w:rPr>
+          <w:rFonts w:ascii="Times New Roman" w:hAnsi="Times New Roman" w:cs="Times New Roman"/>
+          <w:sz w:val="24"/>
+        </w:rPr>
+        <w:t>within his scope. The granted user can also add, delete or modify a</w:t>
+      </w:r>
+      <w:r>
+        <w:rPr>
+          <w:rFonts w:ascii="Times New Roman" w:hAnsi="Times New Roman" w:cs="Times New Roman"/>
+          <w:sz w:val="24"/>
+        </w:rPr>
+        <w:t xml:space="preserve"> specific question that they have asked</w:t>
+      </w:r>
+      <w:r>
+        <w:rPr>
+          <w:rFonts w:ascii="Times New Roman" w:hAnsi="Times New Roman" w:cs="Times New Roman"/>
+          <w:sz w:val="24"/>
+        </w:rPr>
+        <w:t xml:space="preserve">. For each </w:t>
+      </w:r>
+      <w:r>
+        <w:rPr>
+          <w:rFonts w:ascii="Times New Roman" w:hAnsi="Times New Roman" w:cs="Times New Roman"/>
+          <w:sz w:val="24"/>
+        </w:rPr>
+        <w:t>question</w:t>
+      </w:r>
+      <w:r>
+        <w:rPr>
+          <w:rFonts w:ascii="Times New Roman" w:hAnsi="Times New Roman" w:cs="Times New Roman"/>
+          <w:sz w:val="24"/>
+        </w:rPr>
+        <w:t xml:space="preserve">, there should </w:t>
+      </w:r>
+      <w:r>
+        <w:rPr>
+          <w:rFonts w:ascii="Times New Roman" w:hAnsi="Times New Roman" w:cs="Times New Roman"/>
+          <w:sz w:val="24"/>
+        </w:rPr>
+        <w:t>be only one accepted answer.</w:t>
+      </w:r>
+      <w:r>
+        <w:rPr>
+          <w:rFonts w:ascii="Times New Roman" w:hAnsi="Times New Roman" w:cs="Times New Roman"/>
+          <w:sz w:val="24"/>
+        </w:rPr>
+        <w:t xml:space="preserve"> </w:t>
+      </w:r>
+    </w:p>
+    <w:p>
+      <w:pPr>
+        <w:rPr>
+          <w:rFonts w:ascii="Times New Roman" w:hAnsi="Times New Roman" w:cs="Times New Roman"/>
+          <w:sz w:val="24"/>
+        </w:rPr>
+      </w:pPr>
+      <w:r>
+        <w:rPr>
+          <w:rFonts w:ascii="Times New Roman" w:hAnsi="Times New Roman" w:cs="Times New Roman"/>
+          <w:sz w:val="24"/>
+        </w:rPr>
+        <w:t>Answers</w:t>
+      </w:r>
+    </w:p>
+    <w:p>
+      <w:pPr>
+        <w:rPr>
+          <w:rFonts w:ascii="Times New Roman" w:hAnsi="Times New Roman" w:cs="Times New Roman"/>
+          <w:sz w:val="24"/>
+        </w:rPr>
+      </w:pPr>
+      <w:r>
+        <w:rPr>
+          <w:rFonts w:ascii="Times New Roman" w:hAnsi="Times New Roman" w:cs="Times New Roman"/>
+          <w:sz w:val="24"/>
+        </w:rPr>
+        <w:t xml:space="preserve">The </w:t>
+      </w:r>
+      <w:r>
+        <w:rPr>
+          <w:rFonts w:ascii="Times New Roman" w:hAnsi="Times New Roman" w:cs="Times New Roman"/>
+          <w:sz w:val="24"/>
+        </w:rPr>
+        <w:t xml:space="preserve">answers </w:t>
+      </w:r>
+      <w:r>
+        <w:rPr>
+          <w:rFonts w:ascii="Times New Roman" w:hAnsi="Times New Roman" w:cs="Times New Roman"/>
+          <w:sz w:val="24"/>
+        </w:rPr>
+        <w:t xml:space="preserve">included the management of </w:t>
+      </w:r>
+      <w:r>
+        <w:rPr>
+          <w:rFonts w:ascii="Times New Roman" w:hAnsi="Times New Roman" w:cs="Times New Roman"/>
+          <w:sz w:val="24"/>
+        </w:rPr>
+        <w:t xml:space="preserve">answers for a specific question that has been asked. </w:t>
+      </w:r>
+      <w:r>
+        <w:rPr>
+          <w:rFonts w:ascii="Times New Roman" w:hAnsi="Times New Roman" w:cs="Times New Roman"/>
+          <w:sz w:val="24"/>
+        </w:rPr>
+        <w:t xml:space="preserve">The granted user can add, edit and modify the </w:t>
+      </w:r>
+      <w:r>
+        <w:rPr>
+          <w:rFonts w:ascii="Times New Roman" w:hAnsi="Times New Roman" w:cs="Times New Roman"/>
+          <w:sz w:val="24"/>
+        </w:rPr>
+        <w:t xml:space="preserve">answer </w:t>
+      </w:r>
+      <w:r>
+        <w:rPr>
+          <w:rFonts w:ascii="Times New Roman" w:hAnsi="Times New Roman" w:cs="Times New Roman"/>
+          <w:sz w:val="24"/>
+        </w:rPr>
+        <w:t xml:space="preserve">within his scope. </w:t>
+      </w:r>
+      <w:r>
+        <w:rPr>
+          <w:rFonts w:ascii="Times New Roman" w:hAnsi="Times New Roman" w:cs="Times New Roman"/>
+          <w:sz w:val="24"/>
+        </w:rPr>
+        <w:t>Only the author of the question can mark an answer as accepted</w:t>
+      </w:r>
+      <w:r>
+        <w:rPr>
+          <w:rFonts w:ascii="Times New Roman" w:hAnsi="Times New Roman" w:cs="Times New Roman"/>
+          <w:sz w:val="24"/>
+        </w:rPr>
+        <w:t xml:space="preserve">. </w:t>
+      </w:r>
+    </w:p>
+    <w:p>
+      <w:pPr>
+        <w:rPr>
+          <w:rFonts w:ascii="Times New Roman" w:hAnsi="Times New Roman" w:cs="Times New Roman"/>
+          <w:sz w:val="24"/>
+        </w:rPr>
+      </w:pPr>
+      <w:r>
+        <w:rPr>
+          <w:rFonts w:ascii="Times New Roman" w:hAnsi="Times New Roman" w:cs="Times New Roman"/>
+          <w:sz w:val="24"/>
+        </w:rPr>
+        <w:t>Profile</w:t>
+      </w:r>
+    </w:p>
+    <w:p>
+      <w:pPr>
+        <w:rPr>
+          <w:rFonts w:ascii="Times New Roman" w:hAnsi="Times New Roman" w:cs="Times New Roman"/>
+          <w:sz w:val="24"/>
+        </w:rPr>
+      </w:pPr>
+      <w:r>
+        <w:rPr>
+          <w:rFonts w:ascii="Times New Roman" w:hAnsi="Times New Roman" w:cs="Times New Roman"/>
+          <w:sz w:val="24"/>
+        </w:rPr>
+        <w:t xml:space="preserve">The </w:t>
+      </w:r>
+      <w:r>
+        <w:rPr>
+          <w:rFonts w:ascii="Times New Roman" w:hAnsi="Times New Roman" w:cs="Times New Roman"/>
+          <w:sz w:val="24"/>
+        </w:rPr>
+        <w:t>profile</w:t>
+      </w:r>
+      <w:r>
+        <w:rPr>
+          <w:rFonts w:ascii="Times New Roman" w:hAnsi="Times New Roman" w:cs="Times New Roman"/>
+          <w:sz w:val="24"/>
+        </w:rPr>
+        <w:t xml:space="preserve"> included the management of </w:t>
+      </w:r>
+      <w:r>
+        <w:rPr>
+          <w:rFonts w:ascii="Times New Roman" w:hAnsi="Times New Roman" w:cs="Times New Roman"/>
+          <w:sz w:val="24"/>
+        </w:rPr>
+        <w:t xml:space="preserve">profiles. </w:t>
+      </w:r>
+      <w:r>
+        <w:rPr>
+          <w:rFonts w:ascii="Times New Roman" w:hAnsi="Times New Roman" w:cs="Times New Roman"/>
+          <w:sz w:val="24"/>
+        </w:rPr>
+        <w:t xml:space="preserve">The general user can </w:t>
+      </w:r>
+      <w:r>
+        <w:rPr>
+          <w:rFonts w:ascii="Times New Roman" w:hAnsi="Times New Roman" w:cs="Times New Roman"/>
+          <w:sz w:val="24"/>
+        </w:rPr>
+        <w:t>view their profile and other users’ profiles</w:t>
+      </w:r>
+      <w:r>
+        <w:rPr>
+          <w:rFonts w:ascii="Times New Roman" w:hAnsi="Times New Roman" w:cs="Times New Roman"/>
+          <w:sz w:val="24"/>
+        </w:rPr>
+        <w:t xml:space="preserve">. </w:t>
+      </w:r>
+      <w:r>
+        <w:rPr>
+          <w:rFonts w:ascii="Times New Roman" w:hAnsi="Times New Roman" w:cs="Times New Roman"/>
+          <w:sz w:val="24"/>
+        </w:rPr>
+        <w:t>The granted user can also update their profile details which include changing of profile pictures.</w:t>
+      </w:r>
+    </w:p>
+    <w:p>
+      <w:pPr>
+        <w:rPr>
+          <w:rFonts w:ascii="Times New Roman" w:hAnsi="Times New Roman" w:cs="Times New Roman"/>
+          <w:sz w:val="24"/>
+        </w:rPr>
+      </w:pPr>
     </w:p>
     <w:p>
       <w:pPr>
@@ -3672,21 +3977,11 @@
         <w:rPr>
           <w:rFonts w:ascii="Times New Roman" w:hAnsi="Times New Roman" w:cs="Times New Roman"/>
           <w:b/>
-          <w:color w:val="FF0000"/>
-          <w:sz w:val="35"/>
-          <w:szCs w:val="35"/>
-        </w:rPr>
-        <w:lastRenderedPageBreak/>
-        <w:t>Entity Diagram</w:t>
-      </w:r>
-      <w:r>
-        <w:rPr>
-          <w:rFonts w:ascii="Times New Roman" w:hAnsi="Times New Roman" w:cs="Times New Roman"/>
-          <w:b/>
           <w:noProof/>
           <w:color w:val="FF0000"/>
           <w:sz w:val="24"/>
         </w:rPr>
+        <w:lastRenderedPageBreak/>
         <mc:AlternateContent>
           <mc:Choice Requires="wps">
             <w:drawing>
@@ -3754,6 +4049,16 @@
             </w:pict>
           </mc:Fallback>
         </mc:AlternateContent>
+      </w:r>
+      <w:r>
+        <w:rPr>
+          <w:rFonts w:ascii="Times New Roman" w:hAnsi="Times New Roman" w:cs="Times New Roman"/>
+          <w:b/>
+          <w:color w:val="FF0000"/>
+          <w:sz w:val="35"/>
+          <w:szCs w:val="35"/>
+        </w:rPr>
+        <w:t>References</w:t>
       </w:r>
     </w:p>
     <w:sectPr>

</xml_diff>

<commit_message>
chore: add documentation to combined assessment
</commit_message>
<xml_diff>
--- a/docs/AskAMech Design Document.docx
+++ b/docs/AskAMech Design Document.docx
@@ -2,1238 +2,8 @@
 <file path=word/document.xml><?xml version="1.0" encoding="utf-8"?>
 <w:document xmlns:wpc="http://schemas.microsoft.com/office/word/2010/wordprocessingCanvas" xmlns:cx="http://schemas.microsoft.com/office/drawing/2014/chartex" xmlns:cx1="http://schemas.microsoft.com/office/drawing/2015/9/8/chartex" xmlns:cx2="http://schemas.microsoft.com/office/drawing/2015/10/21/chartex" xmlns:cx3="http://schemas.microsoft.com/office/drawing/2016/5/9/chartex" xmlns:cx4="http://schemas.microsoft.com/office/drawing/2016/5/10/chartex" xmlns:cx5="http://schemas.microsoft.com/office/drawing/2016/5/11/chartex" xmlns:cx6="http://schemas.microsoft.com/office/drawing/2016/5/12/chartex" xmlns:cx7="http://schemas.microsoft.com/office/drawing/2016/5/13/chartex" xmlns:cx8="http://schemas.microsoft.com/office/drawing/2016/5/14/chartex" xmlns:mc="http://schemas.openxmlformats.org/markup-compatibility/2006" xmlns:aink="http://schemas.microsoft.com/office/drawing/2016/ink" xmlns:am3d="http://schemas.microsoft.com/office/drawing/2017/model3d" xmlns:o="urn:schemas-microsoft-com:office:office" xmlns:r="http://schemas.openxmlformats.org/officeDocument/2006/relationships" xmlns:m="http://schemas.openxmlformats.org/officeDocument/2006/math" xmlns:v="urn:schemas-microsoft-com:vml" xmlns:wp14="http://schemas.microsoft.com/office/word/2010/wordprocessingDrawing" xmlns:wp="http://schemas.openxmlformats.org/drawingml/2006/wordprocessingDrawing" xmlns:w10="urn:schemas-microsoft-com:office:word" xmlns:w="http://schemas.openxmlformats.org/wordprocessingml/2006/main" xmlns:w14="http://schemas.microsoft.com/office/word/2010/wordml" xmlns:w15="http://schemas.microsoft.com/office/word/2012/wordml" xmlns:w16cid="http://schemas.microsoft.com/office/word/2016/wordml/cid" xmlns:w16se="http://schemas.microsoft.com/office/word/2015/wordml/symex" xmlns:wpg="http://schemas.microsoft.com/office/word/2010/wordprocessingGroup" xmlns:wpi="http://schemas.microsoft.com/office/word/2010/wordprocessingInk" xmlns:wne="http://schemas.microsoft.com/office/word/2006/wordml" xmlns:wps="http://schemas.microsoft.com/office/word/2010/wordprocessingShape" mc:Ignorable="w14 w15 w16se w16cid wp14">
   <w:body>
-    <w:p>
-      <w:pPr>
-        <w:spacing w:after="0" w:line="388" w:lineRule="auto"/>
-        <w:ind w:right="120"/>
-        <w:jc w:val="center"/>
-        <w:rPr>
-          <w:rFonts w:ascii="Times New Roman" w:eastAsia="Times New Roman" w:hAnsi="Times New Roman" w:cs="Arial"/>
-          <w:b/>
-          <w:sz w:val="36"/>
-          <w:szCs w:val="20"/>
-          <w:lang w:eastAsia="en-ZA"/>
-        </w:rPr>
-      </w:pPr>
-    </w:p>
-    <w:p>
-      <w:pPr>
-        <w:spacing w:after="0" w:line="388" w:lineRule="auto"/>
-        <w:ind w:right="120"/>
-        <w:jc w:val="center"/>
-        <w:rPr>
-          <w:rFonts w:ascii="Times New Roman" w:eastAsia="Times New Roman" w:hAnsi="Times New Roman" w:cs="Arial"/>
-          <w:b/>
-          <w:sz w:val="36"/>
-          <w:szCs w:val="20"/>
-          <w:lang w:eastAsia="en-ZA"/>
-        </w:rPr>
-      </w:pPr>
-    </w:p>
-    <w:p>
-      <w:pPr>
-        <w:spacing w:after="0" w:line="388" w:lineRule="auto"/>
-        <w:ind w:right="120"/>
-        <w:jc w:val="center"/>
-        <w:rPr>
-          <w:rFonts w:ascii="Times New Roman" w:eastAsia="Times New Roman" w:hAnsi="Times New Roman" w:cs="Arial"/>
-          <w:b/>
-          <w:sz w:val="36"/>
-          <w:szCs w:val="20"/>
-          <w:lang w:eastAsia="en-ZA"/>
-        </w:rPr>
-      </w:pPr>
-      <w:r>
-        <w:rPr>
-          <w:rFonts w:ascii="Times New Roman" w:eastAsia="Times New Roman" w:hAnsi="Times New Roman" w:cs="Arial"/>
-          <w:b/>
-          <w:sz w:val="36"/>
-          <w:szCs w:val="20"/>
-          <w:lang w:eastAsia="en-ZA"/>
-        </w:rPr>
-        <w:t>Software Design Document, Testing, Deployment and Configuration Management, And User Manual of the A</w:t>
-      </w:r>
-      <w:r>
-        <w:rPr>
-          <w:rFonts w:ascii="Times New Roman" w:eastAsia="Times New Roman" w:hAnsi="Times New Roman" w:cs="Arial"/>
-          <w:b/>
-          <w:sz w:val="36"/>
-          <w:szCs w:val="20"/>
-          <w:lang w:eastAsia="en-ZA"/>
-        </w:rPr>
-        <w:t>SK</w:t>
-      </w:r>
-      <w:r>
-        <w:rPr>
-          <w:rFonts w:ascii="Times New Roman" w:eastAsia="Times New Roman" w:hAnsi="Times New Roman" w:cs="Arial"/>
-          <w:b/>
-          <w:sz w:val="36"/>
-          <w:szCs w:val="20"/>
-          <w:lang w:eastAsia="en-ZA"/>
-        </w:rPr>
-        <w:t>AM</w:t>
-      </w:r>
-      <w:r>
-        <w:rPr>
-          <w:rFonts w:ascii="Times New Roman" w:eastAsia="Times New Roman" w:hAnsi="Times New Roman" w:cs="Arial"/>
-          <w:b/>
-          <w:sz w:val="36"/>
-          <w:szCs w:val="20"/>
-          <w:lang w:eastAsia="en-ZA"/>
-        </w:rPr>
-        <w:t>ECH</w:t>
-      </w:r>
-    </w:p>
-    <w:p>
-      <w:pPr>
-        <w:spacing w:after="0" w:line="388" w:lineRule="auto"/>
-        <w:ind w:right="120"/>
-        <w:jc w:val="center"/>
-        <w:rPr>
-          <w:rFonts w:ascii="Times New Roman" w:eastAsia="Times New Roman" w:hAnsi="Times New Roman" w:cs="Arial"/>
-          <w:b/>
-          <w:sz w:val="36"/>
-          <w:szCs w:val="20"/>
-          <w:lang w:eastAsia="en-ZA"/>
-        </w:rPr>
-      </w:pPr>
-      <w:r>
-        <w:rPr>
-          <w:rFonts w:ascii="Times New Roman" w:eastAsia="Times New Roman" w:hAnsi="Times New Roman" w:cs="Arial"/>
-          <w:b/>
-          <w:sz w:val="36"/>
-          <w:szCs w:val="20"/>
-          <w:lang w:eastAsia="en-ZA"/>
-        </w:rPr>
-        <w:t>115392 Project Approach</w:t>
-      </w:r>
-    </w:p>
-    <w:p>
-      <w:pPr>
-        <w:spacing w:after="0" w:line="200" w:lineRule="exact"/>
-        <w:rPr>
-          <w:rFonts w:ascii="Times New Roman" w:eastAsia="Times New Roman" w:hAnsi="Times New Roman" w:cs="Arial"/>
-          <w:sz w:val="24"/>
-          <w:szCs w:val="20"/>
-          <w:lang w:eastAsia="en-ZA"/>
-        </w:rPr>
-      </w:pPr>
-    </w:p>
-    <w:p>
-      <w:pPr>
-        <w:spacing w:after="0" w:line="200" w:lineRule="exact"/>
-        <w:rPr>
-          <w:rFonts w:ascii="Times New Roman" w:eastAsia="Times New Roman" w:hAnsi="Times New Roman" w:cs="Arial"/>
-          <w:sz w:val="24"/>
-          <w:szCs w:val="20"/>
-          <w:lang w:eastAsia="en-ZA"/>
-        </w:rPr>
-      </w:pPr>
-    </w:p>
-    <w:p>
-      <w:pPr>
-        <w:spacing w:after="0" w:line="200" w:lineRule="exact"/>
-        <w:rPr>
-          <w:rFonts w:ascii="Times New Roman" w:eastAsia="Times New Roman" w:hAnsi="Times New Roman" w:cs="Arial"/>
-          <w:sz w:val="24"/>
-          <w:szCs w:val="20"/>
-          <w:lang w:eastAsia="en-ZA"/>
-        </w:rPr>
-      </w:pPr>
-    </w:p>
-    <w:p>
-      <w:pPr>
-        <w:spacing w:after="0" w:line="200" w:lineRule="exact"/>
-        <w:rPr>
-          <w:rFonts w:ascii="Times New Roman" w:eastAsia="Times New Roman" w:hAnsi="Times New Roman" w:cs="Arial"/>
-          <w:sz w:val="24"/>
-          <w:szCs w:val="20"/>
-          <w:lang w:eastAsia="en-ZA"/>
-        </w:rPr>
-      </w:pPr>
-    </w:p>
-    <w:p>
-      <w:pPr>
-        <w:spacing w:after="0" w:line="200" w:lineRule="exact"/>
-        <w:rPr>
-          <w:rFonts w:ascii="Times New Roman" w:eastAsia="Times New Roman" w:hAnsi="Times New Roman" w:cs="Arial"/>
-          <w:sz w:val="24"/>
-          <w:szCs w:val="20"/>
-          <w:lang w:eastAsia="en-ZA"/>
-        </w:rPr>
-      </w:pPr>
-    </w:p>
-    <w:p>
-      <w:pPr>
-        <w:spacing w:after="0" w:line="200" w:lineRule="exact"/>
-        <w:rPr>
-          <w:rFonts w:ascii="Times New Roman" w:eastAsia="Times New Roman" w:hAnsi="Times New Roman" w:cs="Arial"/>
-          <w:sz w:val="24"/>
-          <w:szCs w:val="20"/>
-          <w:lang w:eastAsia="en-ZA"/>
-        </w:rPr>
-      </w:pPr>
-    </w:p>
-    <w:p>
-      <w:pPr>
-        <w:spacing w:after="0" w:line="200" w:lineRule="exact"/>
-        <w:rPr>
-          <w:rFonts w:ascii="Times New Roman" w:eastAsia="Times New Roman" w:hAnsi="Times New Roman" w:cs="Arial"/>
-          <w:sz w:val="24"/>
-          <w:szCs w:val="20"/>
-          <w:lang w:eastAsia="en-ZA"/>
-        </w:rPr>
-      </w:pPr>
-      <w:r>
-        <w:rPr>
-          <w:rFonts w:ascii="Times New Roman" w:eastAsia="Times New Roman" w:hAnsi="Times New Roman" w:cs="Arial"/>
-          <w:noProof/>
-          <w:sz w:val="24"/>
-          <w:szCs w:val="20"/>
-          <w:lang w:eastAsia="en-ZA"/>
-        </w:rPr>
-        <w:drawing>
-          <wp:anchor distT="0" distB="0" distL="114300" distR="114300" simplePos="0" relativeHeight="251687936" behindDoc="0" locked="0" layoutInCell="1" allowOverlap="1" wp14:anchorId="42C4F861">
-            <wp:simplePos x="0" y="0"/>
-            <wp:positionH relativeFrom="column">
-              <wp:posOffset>1209675</wp:posOffset>
-            </wp:positionH>
-            <wp:positionV relativeFrom="page">
-              <wp:posOffset>4324350</wp:posOffset>
-            </wp:positionV>
-            <wp:extent cx="3121025" cy="1944370"/>
-            <wp:effectExtent l="0" t="0" r="3175" b="0"/>
-            <wp:wrapNone/>
-            <wp:docPr id="5" name="Picture 5"/>
-            <wp:cNvGraphicFramePr>
-              <a:graphicFrameLocks xmlns:a="http://schemas.openxmlformats.org/drawingml/2006/main" noChangeAspect="1"/>
-            </wp:cNvGraphicFramePr>
-            <a:graphic xmlns:a="http://schemas.openxmlformats.org/drawingml/2006/main">
-              <a:graphicData uri="http://schemas.openxmlformats.org/drawingml/2006/picture">
-                <pic:pic xmlns:pic="http://schemas.openxmlformats.org/drawingml/2006/picture">
-                  <pic:nvPicPr>
-                    <pic:cNvPr id="5" name="puzzle-work.jpg"/>
-                    <pic:cNvPicPr/>
-                  </pic:nvPicPr>
-                  <pic:blipFill>
-                    <a:blip r:embed="rId5" cstate="print">
-                      <a:extLst>
-                        <a:ext uri="{28A0092B-C50C-407E-A947-70E740481C1C}">
-                          <a14:useLocalDpi xmlns:a14="http://schemas.microsoft.com/office/drawing/2010/main" val="0"/>
-                        </a:ext>
-                      </a:extLst>
-                    </a:blip>
-                    <a:stretch>
-                      <a:fillRect/>
-                    </a:stretch>
-                  </pic:blipFill>
-                  <pic:spPr>
-                    <a:xfrm>
-                      <a:off x="0" y="0"/>
-                      <a:ext cx="3121025" cy="1944370"/>
-                    </a:xfrm>
-                    <a:prstGeom prst="rect">
-                      <a:avLst/>
-                    </a:prstGeom>
-                  </pic:spPr>
-                </pic:pic>
-              </a:graphicData>
-            </a:graphic>
-          </wp:anchor>
-        </w:drawing>
-      </w:r>
-    </w:p>
-    <w:p>
-      <w:pPr>
-        <w:spacing w:after="0" w:line="200" w:lineRule="exact"/>
-        <w:rPr>
-          <w:rFonts w:ascii="Times New Roman" w:eastAsia="Times New Roman" w:hAnsi="Times New Roman" w:cs="Arial"/>
-          <w:sz w:val="24"/>
-          <w:szCs w:val="20"/>
-          <w:lang w:eastAsia="en-ZA"/>
-        </w:rPr>
-      </w:pPr>
-    </w:p>
-    <w:p>
-      <w:pPr>
-        <w:spacing w:after="0" w:line="200" w:lineRule="exact"/>
-        <w:rPr>
-          <w:rFonts w:ascii="Times New Roman" w:eastAsia="Times New Roman" w:hAnsi="Times New Roman" w:cs="Arial"/>
-          <w:sz w:val="24"/>
-          <w:szCs w:val="20"/>
-          <w:lang w:eastAsia="en-ZA"/>
-        </w:rPr>
-      </w:pPr>
-    </w:p>
-    <w:p>
-      <w:pPr>
-        <w:spacing w:after="0" w:line="200" w:lineRule="exact"/>
-        <w:rPr>
-          <w:rFonts w:ascii="Times New Roman" w:eastAsia="Times New Roman" w:hAnsi="Times New Roman" w:cs="Arial"/>
-          <w:sz w:val="24"/>
-          <w:szCs w:val="20"/>
-          <w:lang w:eastAsia="en-ZA"/>
-        </w:rPr>
-      </w:pPr>
-    </w:p>
-    <w:p>
-      <w:pPr>
-        <w:spacing w:after="0" w:line="200" w:lineRule="exact"/>
-        <w:rPr>
-          <w:rFonts w:ascii="Times New Roman" w:eastAsia="Times New Roman" w:hAnsi="Times New Roman" w:cs="Arial"/>
-          <w:sz w:val="24"/>
-          <w:szCs w:val="20"/>
-          <w:lang w:eastAsia="en-ZA"/>
-        </w:rPr>
-      </w:pPr>
-    </w:p>
-    <w:p>
-      <w:pPr>
-        <w:spacing w:after="0" w:line="200" w:lineRule="exact"/>
-        <w:rPr>
-          <w:rFonts w:ascii="Times New Roman" w:eastAsia="Times New Roman" w:hAnsi="Times New Roman" w:cs="Arial"/>
-          <w:sz w:val="24"/>
-          <w:szCs w:val="20"/>
-          <w:lang w:eastAsia="en-ZA"/>
-        </w:rPr>
-      </w:pPr>
-    </w:p>
-    <w:p>
-      <w:pPr>
-        <w:spacing w:after="0" w:line="200" w:lineRule="exact"/>
-        <w:rPr>
-          <w:rFonts w:ascii="Times New Roman" w:eastAsia="Times New Roman" w:hAnsi="Times New Roman" w:cs="Arial"/>
-          <w:sz w:val="24"/>
-          <w:szCs w:val="20"/>
-          <w:lang w:eastAsia="en-ZA"/>
-        </w:rPr>
-      </w:pPr>
-    </w:p>
-    <w:p>
-      <w:pPr>
-        <w:spacing w:after="0" w:line="200" w:lineRule="exact"/>
-        <w:rPr>
-          <w:rFonts w:ascii="Times New Roman" w:eastAsia="Times New Roman" w:hAnsi="Times New Roman" w:cs="Arial"/>
-          <w:sz w:val="24"/>
-          <w:szCs w:val="20"/>
-          <w:lang w:eastAsia="en-ZA"/>
-        </w:rPr>
-      </w:pPr>
-    </w:p>
-    <w:p>
-      <w:pPr>
-        <w:spacing w:after="0" w:line="200" w:lineRule="exact"/>
-        <w:rPr>
-          <w:rFonts w:ascii="Times New Roman" w:eastAsia="Times New Roman" w:hAnsi="Times New Roman" w:cs="Arial"/>
-          <w:sz w:val="24"/>
-          <w:szCs w:val="20"/>
-          <w:lang w:eastAsia="en-ZA"/>
-        </w:rPr>
-      </w:pPr>
-    </w:p>
-    <w:p>
-      <w:pPr>
-        <w:spacing w:after="0" w:line="200" w:lineRule="exact"/>
-        <w:rPr>
-          <w:rFonts w:ascii="Times New Roman" w:eastAsia="Times New Roman" w:hAnsi="Times New Roman" w:cs="Arial"/>
-          <w:sz w:val="24"/>
-          <w:szCs w:val="20"/>
-          <w:lang w:eastAsia="en-ZA"/>
-        </w:rPr>
-      </w:pPr>
-    </w:p>
-    <w:p>
-      <w:pPr>
-        <w:spacing w:after="0" w:line="200" w:lineRule="exact"/>
-        <w:rPr>
-          <w:rFonts w:ascii="Times New Roman" w:eastAsia="Times New Roman" w:hAnsi="Times New Roman" w:cs="Arial"/>
-          <w:sz w:val="24"/>
-          <w:szCs w:val="20"/>
-          <w:lang w:eastAsia="en-ZA"/>
-        </w:rPr>
-      </w:pPr>
-    </w:p>
-    <w:p>
-      <w:pPr>
-        <w:spacing w:after="0" w:line="200" w:lineRule="exact"/>
-        <w:rPr>
-          <w:rFonts w:ascii="Times New Roman" w:eastAsia="Times New Roman" w:hAnsi="Times New Roman" w:cs="Arial"/>
-          <w:sz w:val="24"/>
-          <w:szCs w:val="20"/>
-          <w:lang w:eastAsia="en-ZA"/>
-        </w:rPr>
-      </w:pPr>
-    </w:p>
-    <w:p>
-      <w:pPr>
-        <w:spacing w:after="0" w:line="200" w:lineRule="exact"/>
-        <w:rPr>
-          <w:rFonts w:ascii="Times New Roman" w:eastAsia="Times New Roman" w:hAnsi="Times New Roman" w:cs="Arial"/>
-          <w:sz w:val="24"/>
-          <w:szCs w:val="20"/>
-          <w:lang w:eastAsia="en-ZA"/>
-        </w:rPr>
-      </w:pPr>
-    </w:p>
-    <w:p>
-      <w:pPr>
-        <w:spacing w:after="0" w:line="200" w:lineRule="exact"/>
-        <w:rPr>
-          <w:rFonts w:ascii="Times New Roman" w:eastAsia="Times New Roman" w:hAnsi="Times New Roman" w:cs="Arial"/>
-          <w:sz w:val="24"/>
-          <w:szCs w:val="20"/>
-          <w:lang w:eastAsia="en-ZA"/>
-        </w:rPr>
-      </w:pPr>
-    </w:p>
-    <w:p>
-      <w:pPr>
-        <w:spacing w:after="0" w:line="278" w:lineRule="exact"/>
-        <w:jc w:val="center"/>
-        <w:rPr>
-          <w:rFonts w:ascii="Times New Roman" w:eastAsia="Times New Roman" w:hAnsi="Times New Roman" w:cs="Arial"/>
-          <w:sz w:val="24"/>
-          <w:szCs w:val="20"/>
-          <w:lang w:eastAsia="en-ZA"/>
-        </w:rPr>
-      </w:pPr>
-    </w:p>
-    <w:p>
-      <w:pPr>
-        <w:spacing w:after="0" w:line="278" w:lineRule="exact"/>
-        <w:jc w:val="center"/>
-        <w:rPr>
-          <w:rFonts w:ascii="Times New Roman" w:eastAsia="Times New Roman" w:hAnsi="Times New Roman" w:cs="Arial"/>
-          <w:sz w:val="24"/>
-          <w:szCs w:val="20"/>
-          <w:lang w:eastAsia="en-ZA"/>
-        </w:rPr>
-      </w:pPr>
-    </w:p>
-    <w:p>
-      <w:pPr>
-        <w:spacing w:after="0" w:line="278" w:lineRule="exact"/>
-        <w:jc w:val="center"/>
-        <w:rPr>
-          <w:rFonts w:ascii="Times New Roman" w:eastAsia="Times New Roman" w:hAnsi="Times New Roman" w:cs="Arial"/>
-          <w:sz w:val="24"/>
-          <w:szCs w:val="20"/>
-          <w:lang w:eastAsia="en-ZA"/>
-        </w:rPr>
-      </w:pPr>
-    </w:p>
-    <w:p>
-      <w:pPr>
-        <w:spacing w:after="0" w:line="278" w:lineRule="exact"/>
-        <w:jc w:val="center"/>
-        <w:rPr>
-          <w:rFonts w:ascii="Times New Roman" w:eastAsia="Times New Roman" w:hAnsi="Times New Roman" w:cs="Arial"/>
-          <w:sz w:val="24"/>
-          <w:szCs w:val="20"/>
-          <w:lang w:eastAsia="en-ZA"/>
-        </w:rPr>
-      </w:pPr>
-    </w:p>
-    <w:p>
-      <w:pPr>
-        <w:spacing w:after="0" w:line="278" w:lineRule="exact"/>
-        <w:jc w:val="center"/>
-        <w:rPr>
-          <w:rFonts w:ascii="Times New Roman" w:eastAsia="Times New Roman" w:hAnsi="Times New Roman" w:cs="Arial"/>
-          <w:sz w:val="24"/>
-          <w:szCs w:val="20"/>
-          <w:lang w:eastAsia="en-ZA"/>
-        </w:rPr>
-      </w:pPr>
-    </w:p>
-    <w:p>
-      <w:pPr>
-        <w:spacing w:after="0" w:line="278" w:lineRule="exact"/>
-        <w:jc w:val="center"/>
-        <w:rPr>
-          <w:rFonts w:ascii="Times New Roman" w:eastAsia="Times New Roman" w:hAnsi="Times New Roman" w:cs="Arial"/>
-          <w:sz w:val="24"/>
-          <w:szCs w:val="20"/>
-          <w:lang w:eastAsia="en-ZA"/>
-        </w:rPr>
-      </w:pPr>
-    </w:p>
-    <w:p>
-      <w:pPr>
-        <w:spacing w:after="0" w:line="278" w:lineRule="exact"/>
-        <w:jc w:val="center"/>
-        <w:rPr>
-          <w:rFonts w:ascii="Times New Roman" w:eastAsia="Times New Roman" w:hAnsi="Times New Roman" w:cs="Arial"/>
-          <w:sz w:val="24"/>
-          <w:szCs w:val="20"/>
-          <w:lang w:eastAsia="en-ZA"/>
-        </w:rPr>
-      </w:pPr>
-    </w:p>
-    <w:p>
-      <w:pPr>
-        <w:spacing w:after="0" w:line="278" w:lineRule="exact"/>
-        <w:jc w:val="center"/>
-        <w:rPr>
-          <w:rFonts w:ascii="Times New Roman" w:eastAsia="Times New Roman" w:hAnsi="Times New Roman" w:cs="Arial"/>
-          <w:sz w:val="24"/>
-          <w:szCs w:val="20"/>
-          <w:lang w:eastAsia="en-ZA"/>
-        </w:rPr>
-      </w:pPr>
-    </w:p>
-    <w:p>
-      <w:pPr>
-        <w:spacing w:after="0" w:line="278" w:lineRule="exact"/>
-        <w:jc w:val="center"/>
-        <w:rPr>
-          <w:rFonts w:ascii="Times New Roman" w:eastAsia="Times New Roman" w:hAnsi="Times New Roman" w:cs="Arial"/>
-          <w:sz w:val="24"/>
-          <w:szCs w:val="20"/>
-          <w:lang w:eastAsia="en-ZA"/>
-        </w:rPr>
-      </w:pPr>
-    </w:p>
-    <w:p>
-      <w:pPr>
-        <w:spacing w:after="0" w:line="278" w:lineRule="exact"/>
-        <w:jc w:val="center"/>
-        <w:rPr>
-          <w:rFonts w:ascii="Times New Roman" w:eastAsia="Times New Roman" w:hAnsi="Times New Roman" w:cs="Arial"/>
-          <w:sz w:val="24"/>
-          <w:szCs w:val="20"/>
-          <w:lang w:eastAsia="en-ZA"/>
-        </w:rPr>
-      </w:pPr>
-    </w:p>
-    <w:p>
-      <w:pPr>
-        <w:spacing w:after="0" w:line="278" w:lineRule="exact"/>
-        <w:jc w:val="center"/>
-        <w:rPr>
-          <w:rFonts w:ascii="Times New Roman" w:eastAsia="Times New Roman" w:hAnsi="Times New Roman" w:cs="Arial"/>
-          <w:sz w:val="24"/>
-          <w:szCs w:val="20"/>
-          <w:lang w:eastAsia="en-ZA"/>
-        </w:rPr>
-      </w:pPr>
-    </w:p>
-    <w:p>
-      <w:pPr>
-        <w:spacing w:after="0" w:line="278" w:lineRule="exact"/>
-        <w:jc w:val="center"/>
-        <w:rPr>
-          <w:rFonts w:ascii="Times New Roman" w:eastAsia="Times New Roman" w:hAnsi="Times New Roman" w:cs="Arial"/>
-          <w:sz w:val="24"/>
-          <w:szCs w:val="20"/>
-          <w:lang w:eastAsia="en-ZA"/>
-        </w:rPr>
-      </w:pPr>
-    </w:p>
-    <w:p>
-      <w:pPr>
-        <w:spacing w:after="0" w:line="278" w:lineRule="exact"/>
-        <w:jc w:val="center"/>
-        <w:rPr>
-          <w:rFonts w:ascii="Times New Roman" w:eastAsia="Times New Roman" w:hAnsi="Times New Roman" w:cs="Arial"/>
-          <w:sz w:val="24"/>
-          <w:szCs w:val="20"/>
-          <w:lang w:eastAsia="en-ZA"/>
-        </w:rPr>
-      </w:pPr>
-    </w:p>
-    <w:p>
-      <w:pPr>
-        <w:spacing w:after="0" w:line="278" w:lineRule="exact"/>
-        <w:jc w:val="center"/>
-        <w:rPr>
-          <w:rFonts w:ascii="Times New Roman" w:eastAsia="Times New Roman" w:hAnsi="Times New Roman" w:cs="Arial"/>
-          <w:sz w:val="24"/>
-          <w:szCs w:val="20"/>
-          <w:lang w:eastAsia="en-ZA"/>
-        </w:rPr>
-      </w:pPr>
-    </w:p>
-    <w:p>
-      <w:pPr>
-        <w:spacing w:after="0" w:line="278" w:lineRule="exact"/>
-        <w:jc w:val="center"/>
-        <w:rPr>
-          <w:rFonts w:ascii="Times New Roman" w:eastAsia="Times New Roman" w:hAnsi="Times New Roman" w:cs="Arial"/>
-          <w:sz w:val="24"/>
-          <w:szCs w:val="20"/>
-          <w:lang w:eastAsia="en-ZA"/>
-        </w:rPr>
-      </w:pPr>
-    </w:p>
-    <w:p>
-      <w:pPr>
-        <w:spacing w:after="0" w:line="278" w:lineRule="exact"/>
-        <w:jc w:val="center"/>
-        <w:rPr>
-          <w:rFonts w:ascii="Times New Roman" w:eastAsia="Times New Roman" w:hAnsi="Times New Roman" w:cs="Arial"/>
-          <w:sz w:val="24"/>
-          <w:szCs w:val="20"/>
-          <w:lang w:eastAsia="en-ZA"/>
-        </w:rPr>
-      </w:pPr>
-    </w:p>
-    <w:p>
-      <w:pPr>
-        <w:spacing w:after="0" w:line="200" w:lineRule="exact"/>
-        <w:jc w:val="center"/>
-        <w:rPr>
-          <w:rFonts w:ascii="Times New Roman" w:eastAsia="Times New Roman" w:hAnsi="Times New Roman" w:cs="Arial"/>
-          <w:sz w:val="24"/>
-          <w:szCs w:val="20"/>
-          <w:lang w:eastAsia="en-ZA"/>
-        </w:rPr>
-      </w:pPr>
-      <w:r>
-        <w:rPr>
-          <w:rFonts w:ascii="Times New Roman" w:eastAsia="Times New Roman" w:hAnsi="Times New Roman" w:cs="Arial"/>
-          <w:b/>
-          <w:sz w:val="24"/>
-          <w:szCs w:val="20"/>
-          <w:lang w:eastAsia="en-ZA"/>
-        </w:rPr>
-        <w:t>APPLY PRINCIPLES OF CREATING COMPUTER SOFTWARE BY DEVELOPING A COMPLETE PROGRAMME TO MEET GIVEN BUSINESS SPECIFICATIONS</w:t>
-      </w:r>
-    </w:p>
-    <w:p>
-      <w:r>
-        <w:br w:type="page"/>
-      </w:r>
-    </w:p>
-    <w:p>
-      <w:pPr>
-        <w:ind w:left="1247"/>
-        <w:rPr>
-          <w:rFonts w:ascii="Times New Roman" w:hAnsi="Times New Roman" w:cs="Times New Roman"/>
-          <w:b/>
-          <w:color w:val="FF0000"/>
-          <w:sz w:val="35"/>
-          <w:szCs w:val="35"/>
-        </w:rPr>
-      </w:pPr>
-      <w:r>
-        <w:rPr>
-          <w:rFonts w:ascii="Times New Roman" w:hAnsi="Times New Roman" w:cs="Times New Roman"/>
-          <w:b/>
-          <w:color w:val="FF0000"/>
-          <w:sz w:val="35"/>
-          <w:szCs w:val="35"/>
-        </w:rPr>
-        <w:lastRenderedPageBreak/>
-        <w:t>Table of contents</w:t>
-      </w:r>
-    </w:p>
-    <w:p>
-      <w:pPr>
-        <w:ind w:left="1247"/>
-      </w:pPr>
-    </w:p>
-    <w:p>
-      <w:pPr>
-        <w:ind w:left="1247"/>
-      </w:pPr>
-    </w:p>
-    <w:p>
-      <w:pPr>
-        <w:ind w:left="1247"/>
-      </w:pPr>
-      <w:r>
-        <w:br w:type="page"/>
-      </w:r>
-    </w:p>
-    <w:p>
-      <w:pPr>
-        <w:spacing w:after="0" w:line="0" w:lineRule="atLeast"/>
-        <w:ind w:left="1247" w:right="100"/>
-        <w:jc w:val="center"/>
-        <w:rPr>
-          <w:rFonts w:ascii="Times New Roman" w:eastAsia="Times New Roman" w:hAnsi="Times New Roman" w:cs="Arial"/>
-          <w:b/>
-          <w:sz w:val="28"/>
-          <w:szCs w:val="20"/>
-          <w:lang w:eastAsia="en-ZA"/>
-        </w:rPr>
-      </w:pPr>
-      <w:r>
-        <w:rPr>
-          <w:rFonts w:ascii="Times New Roman" w:eastAsia="Times New Roman" w:hAnsi="Times New Roman" w:cs="Arial"/>
-          <w:b/>
-          <w:sz w:val="28"/>
-          <w:szCs w:val="20"/>
-          <w:lang w:eastAsia="en-ZA"/>
-        </w:rPr>
-        <w:lastRenderedPageBreak/>
-        <w:t>Team Members</w:t>
-      </w:r>
-    </w:p>
-    <w:p>
-      <w:pPr>
-        <w:spacing w:after="0" w:line="304" w:lineRule="exact"/>
-        <w:ind w:left="1247"/>
-        <w:rPr>
-          <w:rFonts w:ascii="Times New Roman" w:eastAsia="Times New Roman" w:hAnsi="Times New Roman" w:cs="Arial"/>
-          <w:sz w:val="20"/>
-          <w:szCs w:val="20"/>
-          <w:lang w:eastAsia="en-ZA"/>
-        </w:rPr>
-      </w:pPr>
-    </w:p>
-    <w:p>
-      <w:pPr>
-        <w:spacing w:after="0" w:line="20" w:lineRule="exact"/>
-        <w:ind w:left="1247"/>
-        <w:rPr>
-          <w:rFonts w:ascii="Times New Roman" w:eastAsia="Times New Roman" w:hAnsi="Times New Roman" w:cs="Arial"/>
-          <w:sz w:val="20"/>
-          <w:szCs w:val="20"/>
-          <w:lang w:eastAsia="en-ZA"/>
-        </w:rPr>
-      </w:pPr>
-      <w:r>
-        <w:rPr>
-          <w:rFonts w:ascii="Times New Roman" w:eastAsia="Times New Roman" w:hAnsi="Times New Roman" w:cs="Arial"/>
-          <w:noProof/>
-          <w:sz w:val="21"/>
-          <w:szCs w:val="20"/>
-          <w:lang w:eastAsia="en-ZA"/>
-        </w:rPr>
-        <mc:AlternateContent>
-          <mc:Choice Requires="wps">
-            <w:drawing>
-              <wp:anchor distT="0" distB="0" distL="114300" distR="114300" simplePos="0" relativeHeight="251659264" behindDoc="1" locked="0" layoutInCell="1" allowOverlap="1" wp14:anchorId="5864CFBF" wp14:editId="276B5002">
-                <wp:simplePos x="0" y="0"/>
-                <wp:positionH relativeFrom="column">
-                  <wp:posOffset>687070</wp:posOffset>
-                </wp:positionH>
-                <wp:positionV relativeFrom="paragraph">
-                  <wp:posOffset>-1010920</wp:posOffset>
-                </wp:positionV>
-                <wp:extent cx="12700" cy="12700"/>
-                <wp:effectExtent l="1270" t="2540" r="0" b="3810"/>
-                <wp:wrapNone/>
-                <wp:docPr id="2455" name="Rectangle 2455"/>
-                <wp:cNvGraphicFramePr>
-                  <a:graphicFrameLocks xmlns:a="http://schemas.openxmlformats.org/drawingml/2006/main"/>
-                </wp:cNvGraphicFramePr>
-                <a:graphic xmlns:a="http://schemas.openxmlformats.org/drawingml/2006/main">
-                  <a:graphicData uri="http://schemas.microsoft.com/office/word/2010/wordprocessingShape">
-                    <wps:wsp>
-                      <wps:cNvSpPr>
-                        <a:spLocks noChangeArrowheads="1"/>
-                      </wps:cNvSpPr>
-                      <wps:spPr bwMode="auto">
-                        <a:xfrm>
-                          <a:off x="0" y="0"/>
-                          <a:ext cx="12700" cy="12700"/>
-                        </a:xfrm>
-                        <a:prstGeom prst="rect">
-                          <a:avLst/>
-                        </a:prstGeom>
-                        <a:solidFill>
-                          <a:srgbClr val="000000"/>
-                        </a:solidFill>
-                        <a:ln w="9525">
-                          <a:solidFill>
-                            <a:srgbClr val="FFFFFF"/>
-                          </a:solidFill>
-                          <a:miter lim="800000"/>
-                          <a:headEnd/>
-                          <a:tailEnd/>
-                        </a:ln>
-                      </wps:spPr>
-                      <wps:bodyPr rot="0" vert="horz" wrap="square" lIns="91440" tIns="45720" rIns="91440" bIns="45720" anchor="t" anchorCtr="0" upright="1">
-                        <a:noAutofit/>
-                      </wps:bodyPr>
-                    </wps:wsp>
-                  </a:graphicData>
-                </a:graphic>
-                <wp14:sizeRelH relativeFrom="page">
-                  <wp14:pctWidth>0</wp14:pctWidth>
-                </wp14:sizeRelH>
-                <wp14:sizeRelV relativeFrom="page">
-                  <wp14:pctHeight>0</wp14:pctHeight>
-                </wp14:sizeRelV>
-              </wp:anchor>
-            </w:drawing>
-          </mc:Choice>
-          <mc:Fallback>
-            <w:pict>
-              <v:rect w14:anchorId="3F8422AB" id="Rectangle 2455" o:spid="_x0000_s1026" style="position:absolute;margin-left:54.1pt;margin-top:-79.6pt;width:1pt;height:1pt;z-index:-251657216;visibility:visible;mso-wrap-style:square;mso-width-percent:0;mso-height-percent:0;mso-wrap-distance-left:9pt;mso-wrap-distance-top:0;mso-wrap-distance-right:9pt;mso-wrap-distance-bottom:0;mso-position-horizontal:absolute;mso-position-horizontal-relative:text;mso-position-vertical:absolute;mso-position-vertical-relative:text;mso-width-percent:0;mso-height-percent:0;mso-width-relative:page;mso-height-relative:page;v-text-anchor:top" o:gfxdata="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" fillcolor="black" strokecolor="white"/>
-            </w:pict>
-          </mc:Fallback>
-        </mc:AlternateContent>
-      </w:r>
-      <w:r>
-        <w:rPr>
-          <w:rFonts w:ascii="Times New Roman" w:eastAsia="Times New Roman" w:hAnsi="Times New Roman" w:cs="Arial"/>
-          <w:noProof/>
-          <w:sz w:val="21"/>
-          <w:szCs w:val="20"/>
-          <w:lang w:eastAsia="en-ZA"/>
-        </w:rPr>
-        <mc:AlternateContent>
-          <mc:Choice Requires="wps">
-            <w:drawing>
-              <wp:anchor distT="0" distB="0" distL="114300" distR="114300" simplePos="0" relativeHeight="251660288" behindDoc="1" locked="0" layoutInCell="1" allowOverlap="1" wp14:anchorId="2E82A4BC" wp14:editId="43DA6DE1">
-                <wp:simplePos x="0" y="0"/>
-                <wp:positionH relativeFrom="column">
-                  <wp:posOffset>3500120</wp:posOffset>
-                </wp:positionH>
-                <wp:positionV relativeFrom="paragraph">
-                  <wp:posOffset>-1010920</wp:posOffset>
-                </wp:positionV>
-                <wp:extent cx="12700" cy="12700"/>
-                <wp:effectExtent l="4445" t="2540" r="1905" b="3810"/>
-                <wp:wrapNone/>
-                <wp:docPr id="2454" name="Rectangle 2454"/>
-                <wp:cNvGraphicFramePr>
-                  <a:graphicFrameLocks xmlns:a="http://schemas.openxmlformats.org/drawingml/2006/main"/>
-                </wp:cNvGraphicFramePr>
-                <a:graphic xmlns:a="http://schemas.openxmlformats.org/drawingml/2006/main">
-                  <a:graphicData uri="http://schemas.microsoft.com/office/word/2010/wordprocessingShape">
-                    <wps:wsp>
-                      <wps:cNvSpPr>
-                        <a:spLocks noChangeArrowheads="1"/>
-                      </wps:cNvSpPr>
-                      <wps:spPr bwMode="auto">
-                        <a:xfrm>
-                          <a:off x="0" y="0"/>
-                          <a:ext cx="12700" cy="12700"/>
-                        </a:xfrm>
-                        <a:prstGeom prst="rect">
-                          <a:avLst/>
-                        </a:prstGeom>
-                        <a:solidFill>
-                          <a:srgbClr val="000000"/>
-                        </a:solidFill>
-                        <a:ln w="9525">
-                          <a:solidFill>
-                            <a:srgbClr val="FFFFFF"/>
-                          </a:solidFill>
-                          <a:miter lim="800000"/>
-                          <a:headEnd/>
-                          <a:tailEnd/>
-                        </a:ln>
-                      </wps:spPr>
-                      <wps:bodyPr rot="0" vert="horz" wrap="square" lIns="91440" tIns="45720" rIns="91440" bIns="45720" anchor="t" anchorCtr="0" upright="1">
-                        <a:noAutofit/>
-                      </wps:bodyPr>
-                    </wps:wsp>
-                  </a:graphicData>
-                </a:graphic>
-                <wp14:sizeRelH relativeFrom="page">
-                  <wp14:pctWidth>0</wp14:pctWidth>
-                </wp14:sizeRelH>
-                <wp14:sizeRelV relativeFrom="page">
-                  <wp14:pctHeight>0</wp14:pctHeight>
-                </wp14:sizeRelV>
-              </wp:anchor>
-            </w:drawing>
-          </mc:Choice>
-          <mc:Fallback>
-            <w:pict>
-              <v:rect w14:anchorId="2378ECF4" id="Rectangle 2454" o:spid="_x0000_s1026" style="position:absolute;margin-left:275.6pt;margin-top:-79.6pt;width:1pt;height:1pt;z-index:-251656192;visibility:visible;mso-wrap-style:square;mso-width-percent:0;mso-height-percent:0;mso-wrap-distance-left:9pt;mso-wrap-distance-top:0;mso-wrap-distance-right:9pt;mso-wrap-distance-bottom:0;mso-position-horizontal:absolute;mso-position-horizontal-relative:text;mso-position-vertical:absolute;mso-position-vertical-relative:text;mso-width-percent:0;mso-height-percent:0;mso-width-relative:page;mso-height-relative:page;v-text-anchor:top" o:gfxdata="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" fillcolor="black" strokecolor="white"/>
-            </w:pict>
-          </mc:Fallback>
-        </mc:AlternateContent>
-      </w:r>
-      <w:r>
-        <w:rPr>
-          <w:rFonts w:ascii="Times New Roman" w:eastAsia="Times New Roman" w:hAnsi="Times New Roman" w:cs="Arial"/>
-          <w:noProof/>
-          <w:sz w:val="21"/>
-          <w:szCs w:val="20"/>
-          <w:lang w:eastAsia="en-ZA"/>
-        </w:rPr>
-        <mc:AlternateContent>
-          <mc:Choice Requires="wps">
-            <w:drawing>
-              <wp:anchor distT="0" distB="0" distL="114300" distR="114300" simplePos="0" relativeHeight="251661312" behindDoc="1" locked="0" layoutInCell="1" allowOverlap="1" wp14:anchorId="64F68BAC" wp14:editId="23993D12">
-                <wp:simplePos x="0" y="0"/>
-                <wp:positionH relativeFrom="column">
-                  <wp:posOffset>6312535</wp:posOffset>
-                </wp:positionH>
-                <wp:positionV relativeFrom="paragraph">
-                  <wp:posOffset>-1010920</wp:posOffset>
-                </wp:positionV>
-                <wp:extent cx="12700" cy="12700"/>
-                <wp:effectExtent l="0" t="2540" r="0" b="3810"/>
-                <wp:wrapNone/>
-                <wp:docPr id="2453" name="Rectangle 2453"/>
-                <wp:cNvGraphicFramePr>
-                  <a:graphicFrameLocks xmlns:a="http://schemas.openxmlformats.org/drawingml/2006/main"/>
-                </wp:cNvGraphicFramePr>
-                <a:graphic xmlns:a="http://schemas.openxmlformats.org/drawingml/2006/main">
-                  <a:graphicData uri="http://schemas.microsoft.com/office/word/2010/wordprocessingShape">
-                    <wps:wsp>
-                      <wps:cNvSpPr>
-                        <a:spLocks noChangeArrowheads="1"/>
-                      </wps:cNvSpPr>
-                      <wps:spPr bwMode="auto">
-                        <a:xfrm>
-                          <a:off x="0" y="0"/>
-                          <a:ext cx="12700" cy="12700"/>
-                        </a:xfrm>
-                        <a:prstGeom prst="rect">
-                          <a:avLst/>
-                        </a:prstGeom>
-                        <a:solidFill>
-                          <a:srgbClr val="000000"/>
-                        </a:solidFill>
-                        <a:ln w="9525">
-                          <a:solidFill>
-                            <a:srgbClr val="FFFFFF"/>
-                          </a:solidFill>
-                          <a:miter lim="800000"/>
-                          <a:headEnd/>
-                          <a:tailEnd/>
-                        </a:ln>
-                      </wps:spPr>
-                      <wps:bodyPr rot="0" vert="horz" wrap="square" lIns="91440" tIns="45720" rIns="91440" bIns="45720" anchor="t" anchorCtr="0" upright="1">
-                        <a:noAutofit/>
-                      </wps:bodyPr>
-                    </wps:wsp>
-                  </a:graphicData>
-                </a:graphic>
-                <wp14:sizeRelH relativeFrom="page">
-                  <wp14:pctWidth>0</wp14:pctWidth>
-                </wp14:sizeRelH>
-                <wp14:sizeRelV relativeFrom="page">
-                  <wp14:pctHeight>0</wp14:pctHeight>
-                </wp14:sizeRelV>
-              </wp:anchor>
-            </w:drawing>
-          </mc:Choice>
-          <mc:Fallback>
-            <w:pict>
-              <v:rect w14:anchorId="1A0E56B3" id="Rectangle 2453" o:spid="_x0000_s1026" style="position:absolute;margin-left:497.05pt;margin-top:-79.6pt;width:1pt;height:1pt;z-index:-251655168;visibility:visible;mso-wrap-style:square;mso-width-percent:0;mso-height-percent:0;mso-wrap-distance-left:9pt;mso-wrap-distance-top:0;mso-wrap-distance-right:9pt;mso-wrap-distance-bottom:0;mso-position-horizontal:absolute;mso-position-horizontal-relative:text;mso-position-vertical:absolute;mso-position-vertical-relative:text;mso-width-percent:0;mso-height-percent:0;mso-width-relative:page;mso-height-relative:page;v-text-anchor:top" o:gfxdata="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" fillcolor="black" strokecolor="white"/>
-            </w:pict>
-          </mc:Fallback>
-        </mc:AlternateContent>
-      </w:r>
-    </w:p>
-    <w:tbl>
-      <w:tblPr>
-        <w:tblW w:w="8537" w:type="dxa"/>
-        <w:jc w:val="center"/>
-        <w:tblLayout w:type="fixed"/>
-        <w:tblCellMar>
-          <w:left w:w="0" w:type="dxa"/>
-          <w:right w:w="0" w:type="dxa"/>
-        </w:tblCellMar>
-        <w:tblLook w:val="0000" w:firstRow="0" w:lastRow="0" w:firstColumn="0" w:lastColumn="0" w:noHBand="0" w:noVBand="0"/>
-      </w:tblPr>
-      <w:tblGrid>
-        <w:gridCol w:w="1868"/>
-        <w:gridCol w:w="6669"/>
-      </w:tblGrid>
-      <w:tr>
-        <w:trPr>
-          <w:trHeight w:val="362"/>
-          <w:jc w:val="center"/>
-        </w:trPr>
-        <w:tc>
-          <w:tcPr>
-            <w:tcW w:w="1868" w:type="dxa"/>
-            <w:tcBorders>
-              <w:top w:val="single" w:sz="8" w:space="0" w:color="auto"/>
-              <w:left w:val="single" w:sz="8" w:space="0" w:color="auto"/>
-              <w:bottom w:val="single" w:sz="8" w:space="0" w:color="auto"/>
-              <w:right w:val="single" w:sz="8" w:space="0" w:color="auto"/>
-            </w:tcBorders>
-            <w:shd w:val="clear" w:color="auto" w:fill="auto"/>
-            <w:vAlign w:val="bottom"/>
-          </w:tcPr>
-          <w:p>
-            <w:pPr>
-              <w:spacing w:after="0" w:line="0" w:lineRule="atLeast"/>
-              <w:ind w:left="120"/>
-              <w:rPr>
-                <w:rFonts w:ascii="Times New Roman" w:eastAsia="Times New Roman" w:hAnsi="Times New Roman" w:cs="Arial"/>
-                <w:b/>
-                <w:sz w:val="21"/>
-                <w:szCs w:val="20"/>
-                <w:lang w:eastAsia="en-ZA"/>
-              </w:rPr>
-            </w:pPr>
-            <w:r>
-              <w:rPr>
-                <w:rFonts w:ascii="Times New Roman" w:eastAsia="Times New Roman" w:hAnsi="Times New Roman" w:cs="Arial"/>
-                <w:b/>
-                <w:sz w:val="21"/>
-                <w:szCs w:val="20"/>
-                <w:lang w:eastAsia="en-ZA"/>
-              </w:rPr>
-              <w:t>Surname</w:t>
-            </w:r>
-          </w:p>
-        </w:tc>
-        <w:tc>
-          <w:tcPr>
-            <w:tcW w:w="6669" w:type="dxa"/>
-            <w:tcBorders>
-              <w:top w:val="single" w:sz="8" w:space="0" w:color="auto"/>
-              <w:bottom w:val="single" w:sz="8" w:space="0" w:color="auto"/>
-              <w:right w:val="single" w:sz="8" w:space="0" w:color="auto"/>
-            </w:tcBorders>
-            <w:shd w:val="clear" w:color="auto" w:fill="auto"/>
-            <w:vAlign w:val="bottom"/>
-          </w:tcPr>
-          <w:p>
-            <w:pPr>
-              <w:spacing w:after="0" w:line="0" w:lineRule="atLeast"/>
-              <w:ind w:left="80"/>
-              <w:rPr>
-                <w:rFonts w:ascii="Times New Roman" w:eastAsia="Times New Roman" w:hAnsi="Times New Roman" w:cs="Arial"/>
-                <w:b/>
-                <w:sz w:val="21"/>
-                <w:szCs w:val="20"/>
-                <w:lang w:eastAsia="en-ZA"/>
-              </w:rPr>
-            </w:pPr>
-            <w:r>
-              <w:rPr>
-                <w:rFonts w:ascii="Times New Roman" w:eastAsia="Times New Roman" w:hAnsi="Times New Roman" w:cs="Arial"/>
-                <w:b/>
-                <w:sz w:val="21"/>
-                <w:szCs w:val="20"/>
-                <w:lang w:eastAsia="en-ZA"/>
-              </w:rPr>
-              <w:t>Name</w:t>
-            </w:r>
-          </w:p>
-        </w:tc>
-      </w:tr>
-      <w:tr>
-        <w:trPr>
-          <w:trHeight w:val="339"/>
-          <w:jc w:val="center"/>
-        </w:trPr>
-        <w:tc>
-          <w:tcPr>
-            <w:tcW w:w="1868" w:type="dxa"/>
-            <w:tcBorders>
-              <w:left w:val="single" w:sz="8" w:space="0" w:color="auto"/>
-              <w:bottom w:val="single" w:sz="8" w:space="0" w:color="auto"/>
-              <w:right w:val="single" w:sz="8" w:space="0" w:color="auto"/>
-            </w:tcBorders>
-            <w:shd w:val="clear" w:color="auto" w:fill="auto"/>
-            <w:vAlign w:val="bottom"/>
-          </w:tcPr>
-          <w:p>
-            <w:pPr>
-              <w:spacing w:after="0" w:line="234" w:lineRule="exact"/>
-              <w:ind w:left="120"/>
-              <w:rPr>
-                <w:rFonts w:ascii="Times New Roman" w:eastAsia="Times New Roman" w:hAnsi="Times New Roman" w:cs="Arial"/>
-                <w:b/>
-                <w:sz w:val="21"/>
-                <w:szCs w:val="20"/>
-                <w:lang w:eastAsia="en-ZA"/>
-              </w:rPr>
-            </w:pPr>
-            <w:r>
-              <w:rPr>
-                <w:rFonts w:ascii="Times New Roman" w:eastAsia="Times New Roman" w:hAnsi="Times New Roman" w:cs="Arial"/>
-                <w:b/>
-                <w:sz w:val="21"/>
-                <w:szCs w:val="20"/>
-                <w:lang w:eastAsia="en-ZA"/>
-              </w:rPr>
-              <w:t>Mathe</w:t>
-            </w:r>
-          </w:p>
-        </w:tc>
-        <w:tc>
-          <w:tcPr>
-            <w:tcW w:w="6669" w:type="dxa"/>
-            <w:tcBorders>
-              <w:bottom w:val="single" w:sz="8" w:space="0" w:color="auto"/>
-              <w:right w:val="single" w:sz="8" w:space="0" w:color="auto"/>
-            </w:tcBorders>
-            <w:shd w:val="clear" w:color="auto" w:fill="auto"/>
-            <w:vAlign w:val="bottom"/>
-          </w:tcPr>
-          <w:p>
-            <w:pPr>
-              <w:spacing w:after="0" w:line="232" w:lineRule="exact"/>
-              <w:ind w:left="80"/>
-              <w:rPr>
-                <w:rFonts w:ascii="Times New Roman" w:eastAsia="Times New Roman" w:hAnsi="Times New Roman" w:cs="Arial"/>
-                <w:sz w:val="21"/>
-                <w:szCs w:val="20"/>
-                <w:lang w:eastAsia="en-ZA"/>
-              </w:rPr>
-            </w:pPr>
-            <w:r>
-              <w:rPr>
-                <w:rFonts w:ascii="Times New Roman" w:eastAsia="Times New Roman" w:hAnsi="Times New Roman" w:cs="Arial"/>
-                <w:sz w:val="21"/>
-                <w:szCs w:val="20"/>
-                <w:lang w:eastAsia="en-ZA"/>
-              </w:rPr>
-              <w:t>Khanyisile</w:t>
-            </w:r>
-          </w:p>
-        </w:tc>
-      </w:tr>
-      <w:tr>
-        <w:trPr>
-          <w:trHeight w:val="339"/>
-          <w:jc w:val="center"/>
-        </w:trPr>
-        <w:tc>
-          <w:tcPr>
-            <w:tcW w:w="1868" w:type="dxa"/>
-            <w:tcBorders>
-              <w:left w:val="single" w:sz="8" w:space="0" w:color="auto"/>
-              <w:bottom w:val="single" w:sz="8" w:space="0" w:color="auto"/>
-              <w:right w:val="single" w:sz="8" w:space="0" w:color="auto"/>
-            </w:tcBorders>
-            <w:shd w:val="clear" w:color="auto" w:fill="auto"/>
-            <w:vAlign w:val="bottom"/>
-          </w:tcPr>
-          <w:p>
-            <w:pPr>
-              <w:spacing w:after="0" w:line="234" w:lineRule="exact"/>
-              <w:ind w:left="120"/>
-              <w:rPr>
-                <w:rFonts w:ascii="Times New Roman" w:eastAsia="Times New Roman" w:hAnsi="Times New Roman" w:cs="Arial"/>
-                <w:b/>
-                <w:sz w:val="21"/>
-                <w:szCs w:val="20"/>
-                <w:lang w:eastAsia="en-ZA"/>
-              </w:rPr>
-            </w:pPr>
-            <w:r>
-              <w:rPr>
-                <w:rFonts w:ascii="Times New Roman" w:eastAsia="Times New Roman" w:hAnsi="Times New Roman" w:cs="Arial"/>
-                <w:b/>
-                <w:sz w:val="21"/>
-                <w:szCs w:val="20"/>
-                <w:lang w:eastAsia="en-ZA"/>
-              </w:rPr>
-              <w:t>Zungu</w:t>
-            </w:r>
-          </w:p>
-        </w:tc>
-        <w:tc>
-          <w:tcPr>
-            <w:tcW w:w="6669" w:type="dxa"/>
-            <w:tcBorders>
-              <w:bottom w:val="single" w:sz="8" w:space="0" w:color="auto"/>
-              <w:right w:val="single" w:sz="8" w:space="0" w:color="auto"/>
-            </w:tcBorders>
-            <w:shd w:val="clear" w:color="auto" w:fill="auto"/>
-            <w:vAlign w:val="bottom"/>
-          </w:tcPr>
-          <w:p>
-            <w:pPr>
-              <w:spacing w:after="0" w:line="232" w:lineRule="exact"/>
-              <w:ind w:left="80"/>
-              <w:rPr>
-                <w:rFonts w:ascii="Times New Roman" w:eastAsia="Times New Roman" w:hAnsi="Times New Roman" w:cs="Arial"/>
-                <w:sz w:val="21"/>
-                <w:szCs w:val="20"/>
-                <w:lang w:eastAsia="en-ZA"/>
-              </w:rPr>
-            </w:pPr>
-            <w:r>
-              <w:rPr>
-                <w:rFonts w:ascii="Times New Roman" w:eastAsia="Times New Roman" w:hAnsi="Times New Roman" w:cs="Arial"/>
-                <w:sz w:val="21"/>
-                <w:szCs w:val="20"/>
-                <w:lang w:eastAsia="en-ZA"/>
-              </w:rPr>
-              <w:t>Samkelo</w:t>
-            </w:r>
-          </w:p>
-        </w:tc>
-      </w:tr>
-      <w:tr>
-        <w:trPr>
-          <w:trHeight w:val="334"/>
-          <w:jc w:val="center"/>
-        </w:trPr>
-        <w:tc>
-          <w:tcPr>
-            <w:tcW w:w="1868" w:type="dxa"/>
-            <w:tcBorders>
-              <w:left w:val="single" w:sz="8" w:space="0" w:color="auto"/>
-              <w:bottom w:val="single" w:sz="8" w:space="0" w:color="auto"/>
-              <w:right w:val="single" w:sz="8" w:space="0" w:color="auto"/>
-            </w:tcBorders>
-            <w:shd w:val="clear" w:color="auto" w:fill="auto"/>
-            <w:vAlign w:val="bottom"/>
-          </w:tcPr>
-          <w:p>
-            <w:pPr>
-              <w:spacing w:after="0" w:line="232" w:lineRule="exact"/>
-              <w:ind w:left="120"/>
-              <w:rPr>
-                <w:rFonts w:ascii="Times New Roman" w:eastAsia="Times New Roman" w:hAnsi="Times New Roman" w:cs="Arial"/>
-                <w:b/>
-                <w:sz w:val="21"/>
-                <w:szCs w:val="20"/>
-                <w:lang w:eastAsia="en-ZA"/>
-              </w:rPr>
-            </w:pPr>
-            <w:r>
-              <w:rPr>
-                <w:rFonts w:ascii="Times New Roman" w:eastAsia="Times New Roman" w:hAnsi="Times New Roman" w:cs="Arial"/>
-                <w:b/>
-                <w:sz w:val="21"/>
-                <w:szCs w:val="20"/>
-                <w:lang w:eastAsia="en-ZA"/>
-              </w:rPr>
-              <w:t>Ndaba</w:t>
-            </w:r>
-          </w:p>
-        </w:tc>
-        <w:tc>
-          <w:tcPr>
-            <w:tcW w:w="6669" w:type="dxa"/>
-            <w:tcBorders>
-              <w:bottom w:val="single" w:sz="8" w:space="0" w:color="auto"/>
-              <w:right w:val="single" w:sz="8" w:space="0" w:color="auto"/>
-            </w:tcBorders>
-            <w:shd w:val="clear" w:color="auto" w:fill="auto"/>
-            <w:vAlign w:val="bottom"/>
-          </w:tcPr>
-          <w:p>
-            <w:pPr>
-              <w:spacing w:after="0" w:line="232" w:lineRule="exact"/>
-              <w:ind w:left="80"/>
-              <w:rPr>
-                <w:rFonts w:ascii="Times New Roman" w:eastAsia="Times New Roman" w:hAnsi="Times New Roman" w:cs="Arial"/>
-                <w:sz w:val="21"/>
-                <w:szCs w:val="20"/>
-                <w:lang w:eastAsia="en-ZA"/>
-              </w:rPr>
-            </w:pPr>
-            <w:r>
-              <w:rPr>
-                <w:rFonts w:ascii="Times New Roman" w:eastAsia="Times New Roman" w:hAnsi="Times New Roman" w:cs="Arial"/>
-                <w:sz w:val="21"/>
-                <w:szCs w:val="20"/>
-                <w:lang w:eastAsia="en-ZA"/>
-              </w:rPr>
-              <w:t>Lindokuhle</w:t>
-            </w:r>
-          </w:p>
-        </w:tc>
-      </w:tr>
-    </w:tbl>
-    <w:p>
-      <w:r>
-        <w:br w:type="page"/>
-      </w:r>
-    </w:p>
+    <w:bookmarkStart w:id="0" w:name="_GoBack"/>
+    <w:bookmarkEnd w:id="0"/>
     <w:p>
       <w:pPr>
         <w:pStyle w:val="ListParagraph"/>
@@ -1255,7 +25,6 @@
           <w:noProof/>
           <w:sz w:val="24"/>
         </w:rPr>
-        <w:lastRenderedPageBreak/>
         <mc:AlternateContent>
           <mc:Choice Requires="wps">
             <w:drawing>
@@ -1847,7 +616,7 @@
                 <w:lang w:eastAsia="en-ZA"/>
               </w:rPr>
             </w:pPr>
-            <w:bookmarkStart w:id="0" w:name="_Hlk33607641"/>
+            <w:bookmarkStart w:id="1" w:name="_Hlk33607641"/>
             <w:r>
               <w:rPr>
                 <w:rFonts w:ascii="Times New Roman" w:eastAsia="Times New Roman" w:hAnsi="Times New Roman" w:cs="Arial"/>
@@ -2002,7 +771,7 @@
           </w:p>
         </w:tc>
       </w:tr>
-      <w:bookmarkEnd w:id="0"/>
+      <w:bookmarkEnd w:id="1"/>
     </w:tbl>
     <w:p>
       <w:pPr>
@@ -2926,8 +1695,6 @@
         <w:lastRenderedPageBreak/>
         <w:t>Design Patterns</w:t>
       </w:r>
-      <w:bookmarkStart w:id="1" w:name="_GoBack"/>
-      <w:bookmarkEnd w:id="1"/>
       <w:r>
         <w:rPr>
           <w:rFonts w:ascii="Times New Roman" w:hAnsi="Times New Roman" w:cs="Times New Roman"/>
@@ -3402,7 +2169,7 @@
                     <pic:cNvPicPr/>
                   </pic:nvPicPr>
                   <pic:blipFill>
-                    <a:blip r:embed="rId6"/>
+                    <a:blip r:embed="rId5"/>
                     <a:stretch>
                       <a:fillRect/>
                     </a:stretch>
@@ -3592,21 +2359,7 @@
           <w:rFonts w:ascii="Times New Roman" w:hAnsi="Times New Roman" w:cs="Times New Roman"/>
           <w:sz w:val="24"/>
         </w:rPr>
-        <w:t xml:space="preserve"> The general search included that retrieve records from the database according to </w:t>
-      </w:r>
-      <w:r>
-        <w:rPr>
-          <w:rFonts w:ascii="Times New Roman" w:hAnsi="Times New Roman" w:cs="Times New Roman"/>
-          <w:sz w:val="24"/>
-        </w:rPr>
-        <w:t>user specified</w:t>
-      </w:r>
-      <w:r>
-        <w:rPr>
-          <w:rFonts w:ascii="Times New Roman" w:hAnsi="Times New Roman" w:cs="Times New Roman"/>
-          <w:sz w:val="24"/>
-        </w:rPr>
-        <w:t xml:space="preserve"> search criteria. Further, the search may encompass other information collections like on-screen data.</w:t>
+        <w:t xml:space="preserve"> The general search included that retrieve records from the database according to user specified search criteria. Further, the search may encompass other information collections like on-screen data.</w:t>
       </w:r>
     </w:p>
     <w:p>
@@ -4058,9 +2811,1423 @@
           <w:sz w:val="35"/>
           <w:szCs w:val="35"/>
         </w:rPr>
-        <w:t>References</w:t>
-      </w:r>
-    </w:p>
+        <w:t>User Guide</w:t>
+      </w:r>
+    </w:p>
+    <w:p/>
+    <w:p>
+      <w:pPr>
+        <w:rPr>
+          <w:rFonts w:ascii="Arial" w:eastAsia="Times New Roman" w:hAnsi="Arial" w:cs="Times New Roman"/>
+          <w:b/>
+          <w:caps/>
+          <w:sz w:val="28"/>
+          <w:szCs w:val="20"/>
+          <w:lang w:val="en-GB" w:eastAsia="en-ZA"/>
+        </w:rPr>
+      </w:pPr>
+      <w:r>
+        <w:rPr>
+          <w:rFonts w:ascii="Arial" w:eastAsia="Times New Roman" w:hAnsi="Arial" w:cs="Times New Roman"/>
+          <w:b/>
+          <w:caps/>
+          <w:sz w:val="28"/>
+          <w:szCs w:val="20"/>
+          <w:lang w:val="en-GB" w:eastAsia="en-ZA"/>
+        </w:rPr>
+        <w:t>end-</w:t>
+      </w:r>
+      <w:r>
+        <w:rPr>
+          <w:rFonts w:ascii="Arial" w:eastAsia="Times New Roman" w:hAnsi="Arial" w:cs="Times New Roman"/>
+          <w:b/>
+          <w:caps/>
+          <w:sz w:val="28"/>
+          <w:szCs w:val="20"/>
+          <w:lang w:val="en-GB" w:eastAsia="en-ZA"/>
+        </w:rPr>
+        <w:t xml:space="preserve">User </w:t>
+      </w:r>
+      <w:r>
+        <w:rPr>
+          <w:rFonts w:ascii="Arial" w:eastAsia="Times New Roman" w:hAnsi="Arial" w:cs="Times New Roman"/>
+          <w:b/>
+          <w:caps/>
+          <w:sz w:val="28"/>
+          <w:szCs w:val="20"/>
+          <w:lang w:val="en-GB" w:eastAsia="en-ZA"/>
+        </w:rPr>
+        <w:t>guide</w:t>
+      </w:r>
+    </w:p>
+    <w:p>
+      <w:pPr>
+        <w:rPr>
+          <w:u w:val="single"/>
+        </w:rPr>
+      </w:pPr>
+      <w:r>
+        <w:rPr>
+          <w:u w:val="single"/>
+        </w:rPr>
+        <w:t>System Requirements</w:t>
+      </w:r>
+    </w:p>
+    <w:p>
+      <w:r>
+        <w:t xml:space="preserve">You may run the system </w:t>
+      </w:r>
+      <w:r>
+        <w:t>windows</w:t>
+      </w:r>
+      <w:r>
+        <w:t xml:space="preserve"> interface application any OS including </w:t>
+      </w:r>
+      <w:r>
+        <w:t xml:space="preserve">but not limited to </w:t>
+      </w:r>
+      <w:r>
+        <w:t>Windows</w:t>
+      </w:r>
+      <w:r>
+        <w:t xml:space="preserve"> 10 and </w:t>
+      </w:r>
+      <w:r>
+        <w:t xml:space="preserve">Windows </w:t>
+      </w:r>
+      <w:r>
+        <w:t xml:space="preserve">8 </w:t>
+      </w:r>
+      <w:r>
+        <w:t>OS</w:t>
+      </w:r>
+      <w:r>
+        <w:t xml:space="preserve">. The system must have SQL Server database installed to allow for connecting to the </w:t>
+      </w:r>
+      <w:proofErr w:type="spellStart"/>
+      <w:r>
+        <w:t>AskAMech</w:t>
+      </w:r>
+      <w:proofErr w:type="spellEnd"/>
+      <w:r>
+        <w:t xml:space="preserve"> database. You can connect using any browser such as </w:t>
+      </w:r>
+      <w:r>
+        <w:t xml:space="preserve">Firefox, Chrome, </w:t>
+      </w:r>
+      <w:r>
+        <w:t>Microsoft Edge.</w:t>
+      </w:r>
+    </w:p>
+    <w:p>
+      <w:pPr>
+        <w:rPr>
+          <w:u w:val="single"/>
+        </w:rPr>
+      </w:pPr>
+      <w:r>
+        <w:rPr>
+          <w:u w:val="single"/>
+        </w:rPr>
+        <w:t>Access to the windows application</w:t>
+      </w:r>
+    </w:p>
+    <w:p>
+      <w:r>
+        <w:t xml:space="preserve">Any user </w:t>
+      </w:r>
+      <w:r>
+        <w:t>having the application executable and meeting the system requirements stipulated above</w:t>
+      </w:r>
+      <w:r>
+        <w:t xml:space="preserve"> can access the </w:t>
+      </w:r>
+      <w:r>
+        <w:t>windows</w:t>
+      </w:r>
+      <w:r>
+        <w:t xml:space="preserve"> interface application</w:t>
+      </w:r>
+      <w:r>
+        <w:t>. And also, any</w:t>
+      </w:r>
+      <w:r>
+        <w:t xml:space="preserve"> user having internet connection and using one the listed browsers can access the web interface application using the following link:  </w:t>
+      </w:r>
+      <w:hyperlink r:id="rId6" w:history="1">
+        <w:r>
+          <w:rPr>
+            <w:rStyle w:val="Hyperlink"/>
+          </w:rPr>
+          <w:t>http://askamech.com</w:t>
+        </w:r>
+      </w:hyperlink>
+      <w:r>
+        <w:t xml:space="preserve"> </w:t>
+      </w:r>
+    </w:p>
+    <w:p>
+      <w:pPr>
+        <w:rPr>
+          <w:u w:val="single"/>
+        </w:rPr>
+      </w:pPr>
+      <w:r>
+        <w:rPr>
+          <w:u w:val="single"/>
+        </w:rPr>
+        <w:t>[Login]</w:t>
+      </w:r>
+    </w:p>
+    <w:p>
+      <w:r>
+        <w:t>Access to the application is not restricted and any user can gain access to the application. Without authorization the unauthorized user can view questions and their answers, and also view user profiles. authorized users can see the latter and also have other capabilities. each user should know his user name and password to be able to ask questions and answer questions.</w:t>
+      </w:r>
+    </w:p>
+    <w:p>
+      <w:r>
+        <w:rPr>
+          <w:noProof/>
+        </w:rPr>
+        <w:drawing>
+          <wp:inline distT="0" distB="0" distL="0" distR="0" wp14:anchorId="63683447" wp14:editId="2FAA612F">
+            <wp:extent cx="5394534" cy="4183380"/>
+            <wp:effectExtent l="0" t="0" r="0" b="7620"/>
+            <wp:docPr id="6" name="Picture 6"/>
+            <wp:cNvGraphicFramePr>
+              <a:graphicFrameLocks xmlns:a="http://schemas.openxmlformats.org/drawingml/2006/main" noChangeAspect="1"/>
+            </wp:cNvGraphicFramePr>
+            <a:graphic xmlns:a="http://schemas.openxmlformats.org/drawingml/2006/main">
+              <a:graphicData uri="http://schemas.openxmlformats.org/drawingml/2006/picture">
+                <pic:pic xmlns:pic="http://schemas.openxmlformats.org/drawingml/2006/picture">
+                  <pic:nvPicPr>
+                    <pic:cNvPr id="1" name="Annotation 2020-04-12 144307.png"/>
+                    <pic:cNvPicPr/>
+                  </pic:nvPicPr>
+                  <pic:blipFill>
+                    <a:blip r:embed="rId7">
+                      <a:extLst>
+                        <a:ext uri="{28A0092B-C50C-407E-A947-70E740481C1C}">
+                          <a14:useLocalDpi xmlns:a14="http://schemas.microsoft.com/office/drawing/2010/main" val="0"/>
+                        </a:ext>
+                      </a:extLst>
+                    </a:blip>
+                    <a:stretch>
+                      <a:fillRect/>
+                    </a:stretch>
+                  </pic:blipFill>
+                  <pic:spPr>
+                    <a:xfrm>
+                      <a:off x="0" y="0"/>
+                      <a:ext cx="5407274" cy="4193260"/>
+                    </a:xfrm>
+                    <a:prstGeom prst="rect">
+                      <a:avLst/>
+                    </a:prstGeom>
+                  </pic:spPr>
+                </pic:pic>
+              </a:graphicData>
+            </a:graphic>
+          </wp:inline>
+        </w:drawing>
+      </w:r>
+    </w:p>
+    <w:p>
+      <w:r>
+        <w:rPr>
+          <w:noProof/>
+        </w:rPr>
+        <w:lastRenderedPageBreak/>
+        <w:drawing>
+          <wp:inline distT="0" distB="0" distL="0" distR="0" wp14:anchorId="365F164D" wp14:editId="78E753B9">
+            <wp:extent cx="5731510" cy="4195445"/>
+            <wp:effectExtent l="0" t="0" r="2540" b="0"/>
+            <wp:docPr id="7" name="Picture 7"/>
+            <wp:cNvGraphicFramePr>
+              <a:graphicFrameLocks xmlns:a="http://schemas.openxmlformats.org/drawingml/2006/main" noChangeAspect="1"/>
+            </wp:cNvGraphicFramePr>
+            <a:graphic xmlns:a="http://schemas.openxmlformats.org/drawingml/2006/main">
+              <a:graphicData uri="http://schemas.openxmlformats.org/drawingml/2006/picture">
+                <pic:pic xmlns:pic="http://schemas.openxmlformats.org/drawingml/2006/picture">
+                  <pic:nvPicPr>
+                    <pic:cNvPr id="1" name=""/>
+                    <pic:cNvPicPr/>
+                  </pic:nvPicPr>
+                  <pic:blipFill>
+                    <a:blip r:embed="rId8"/>
+                    <a:stretch>
+                      <a:fillRect/>
+                    </a:stretch>
+                  </pic:blipFill>
+                  <pic:spPr>
+                    <a:xfrm>
+                      <a:off x="0" y="0"/>
+                      <a:ext cx="5731510" cy="4195445"/>
+                    </a:xfrm>
+                    <a:prstGeom prst="rect">
+                      <a:avLst/>
+                    </a:prstGeom>
+                  </pic:spPr>
+                </pic:pic>
+              </a:graphicData>
+            </a:graphic>
+          </wp:inline>
+        </w:drawing>
+      </w:r>
+    </w:p>
+    <w:p>
+      <w:pPr>
+        <w:rPr>
+          <w:u w:val="single"/>
+        </w:rPr>
+      </w:pPr>
+      <w:r>
+        <w:rPr>
+          <w:u w:val="single"/>
+        </w:rPr>
+        <w:t>Application Main Page</w:t>
+      </w:r>
+    </w:p>
+    <w:p>
+      <w:r>
+        <w:t xml:space="preserve">After opening the application, the page below is displayed. The user can use this screen view questions. For any user (authorized or not authorized). </w:t>
+      </w:r>
+      <w:r>
+        <w:t xml:space="preserve">By default, the </w:t>
+      </w:r>
+      <w:r>
+        <w:t>questions</w:t>
+      </w:r>
+      <w:r>
+        <w:t xml:space="preserve"> page</w:t>
+      </w:r>
+      <w:r>
+        <w:t xml:space="preserve">. Each question title is a link to the question and its answers. </w:t>
+      </w:r>
+    </w:p>
+    <w:p>
+      <w:r>
+        <w:rPr>
+          <w:noProof/>
+        </w:rPr>
+        <w:drawing>
+          <wp:inline distT="0" distB="0" distL="0" distR="0" wp14:anchorId="5D83D28C" wp14:editId="253125E5">
+            <wp:extent cx="5867400" cy="2665877"/>
+            <wp:effectExtent l="0" t="0" r="0" b="1270"/>
+            <wp:docPr id="8" name="Picture 8"/>
+            <wp:cNvGraphicFramePr>
+              <a:graphicFrameLocks xmlns:a="http://schemas.openxmlformats.org/drawingml/2006/main" noChangeAspect="1"/>
+            </wp:cNvGraphicFramePr>
+            <a:graphic xmlns:a="http://schemas.openxmlformats.org/drawingml/2006/main">
+              <a:graphicData uri="http://schemas.openxmlformats.org/drawingml/2006/picture">
+                <pic:pic xmlns:pic="http://schemas.openxmlformats.org/drawingml/2006/picture">
+                  <pic:nvPicPr>
+                    <pic:cNvPr id="3" name="Annotation 2020-04-12 143410.png"/>
+                    <pic:cNvPicPr/>
+                  </pic:nvPicPr>
+                  <pic:blipFill>
+                    <a:blip r:embed="rId9" cstate="print">
+                      <a:extLst>
+                        <a:ext uri="{28A0092B-C50C-407E-A947-70E740481C1C}">
+                          <a14:useLocalDpi xmlns:a14="http://schemas.microsoft.com/office/drawing/2010/main" val="0"/>
+                        </a:ext>
+                      </a:extLst>
+                    </a:blip>
+                    <a:stretch>
+                      <a:fillRect/>
+                    </a:stretch>
+                  </pic:blipFill>
+                  <pic:spPr>
+                    <a:xfrm>
+                      <a:off x="0" y="0"/>
+                      <a:ext cx="5873488" cy="2668643"/>
+                    </a:xfrm>
+                    <a:prstGeom prst="rect">
+                      <a:avLst/>
+                    </a:prstGeom>
+                  </pic:spPr>
+                </pic:pic>
+              </a:graphicData>
+            </a:graphic>
+          </wp:inline>
+        </w:drawing>
+      </w:r>
+    </w:p>
+    <w:p>
+      <w:pPr>
+        <w:rPr>
+          <w:u w:val="single"/>
+        </w:rPr>
+      </w:pPr>
+      <w:r>
+        <w:rPr>
+          <w:u w:val="single"/>
+        </w:rPr>
+        <w:t>Question and its answers</w:t>
+      </w:r>
+    </w:p>
+    <w:p>
+      <w:r>
+        <w:t>By clicking on the question, the link shows you a screen with the details of the question and also all the answers that belong to that question. You can add answer to the question and view user profile by clicking on the username link.</w:t>
+      </w:r>
+    </w:p>
+    <w:p>
+      <w:r>
+        <w:rPr>
+          <w:noProof/>
+        </w:rPr>
+        <w:lastRenderedPageBreak/>
+        <w:drawing>
+          <wp:inline distT="0" distB="0" distL="0" distR="0" wp14:anchorId="69877E48" wp14:editId="0E0483ED">
+            <wp:extent cx="6408420" cy="2957132"/>
+            <wp:effectExtent l="0" t="0" r="0" b="0"/>
+            <wp:docPr id="9" name="Picture 9"/>
+            <wp:cNvGraphicFramePr>
+              <a:graphicFrameLocks xmlns:a="http://schemas.openxmlformats.org/drawingml/2006/main" noChangeAspect="1"/>
+            </wp:cNvGraphicFramePr>
+            <a:graphic xmlns:a="http://schemas.openxmlformats.org/drawingml/2006/main">
+              <a:graphicData uri="http://schemas.openxmlformats.org/drawingml/2006/picture">
+                <pic:pic xmlns:pic="http://schemas.openxmlformats.org/drawingml/2006/picture">
+                  <pic:nvPicPr>
+                    <pic:cNvPr id="5" name="Annotation 2020-04-12 143508.png"/>
+                    <pic:cNvPicPr/>
+                  </pic:nvPicPr>
+                  <pic:blipFill>
+                    <a:blip r:embed="rId10" cstate="print">
+                      <a:extLst>
+                        <a:ext uri="{28A0092B-C50C-407E-A947-70E740481C1C}">
+                          <a14:useLocalDpi xmlns:a14="http://schemas.microsoft.com/office/drawing/2010/main" val="0"/>
+                        </a:ext>
+                      </a:extLst>
+                    </a:blip>
+                    <a:stretch>
+                      <a:fillRect/>
+                    </a:stretch>
+                  </pic:blipFill>
+                  <pic:spPr>
+                    <a:xfrm>
+                      <a:off x="0" y="0"/>
+                      <a:ext cx="6428257" cy="2966286"/>
+                    </a:xfrm>
+                    <a:prstGeom prst="rect">
+                      <a:avLst/>
+                    </a:prstGeom>
+                  </pic:spPr>
+                </pic:pic>
+              </a:graphicData>
+            </a:graphic>
+          </wp:inline>
+        </w:drawing>
+      </w:r>
+    </w:p>
+    <w:p>
+      <w:pPr>
+        <w:pStyle w:val="ListParagraph"/>
+        <w:numPr>
+          <w:ilvl w:val="0"/>
+          <w:numId w:val="6"/>
+        </w:numPr>
+      </w:pPr>
+      <w:r>
+        <w:t>You can provide the answer by clicking on the answer button or scroll to the bottom.</w:t>
+      </w:r>
+    </w:p>
+    <w:p>
+      <w:pPr>
+        <w:pStyle w:val="ListParagraph"/>
+        <w:numPr>
+          <w:ilvl w:val="0"/>
+          <w:numId w:val="6"/>
+        </w:numPr>
+      </w:pPr>
+      <w:r>
+        <w:t>If you are an author of the question you have ability to mark answer as accepted.</w:t>
+      </w:r>
+    </w:p>
+    <w:p>
+      <w:pPr>
+        <w:pStyle w:val="ListParagraph"/>
+        <w:numPr>
+          <w:ilvl w:val="0"/>
+          <w:numId w:val="6"/>
+        </w:numPr>
+      </w:pPr>
+      <w:r>
+        <w:t>The author of the question can modify the question.</w:t>
+      </w:r>
+    </w:p>
+    <w:p>
+      <w:r>
+        <w:rPr>
+          <w:noProof/>
+        </w:rPr>
+        <w:drawing>
+          <wp:inline distT="0" distB="0" distL="0" distR="0" wp14:anchorId="5E45C08F" wp14:editId="34F92742">
+            <wp:extent cx="6408420" cy="2825782"/>
+            <wp:effectExtent l="0" t="0" r="0" b="0"/>
+            <wp:docPr id="11" name="Picture 11"/>
+            <wp:cNvGraphicFramePr>
+              <a:graphicFrameLocks xmlns:a="http://schemas.openxmlformats.org/drawingml/2006/main" noChangeAspect="1"/>
+            </wp:cNvGraphicFramePr>
+            <a:graphic xmlns:a="http://schemas.openxmlformats.org/drawingml/2006/main">
+              <a:graphicData uri="http://schemas.openxmlformats.org/drawingml/2006/picture">
+                <pic:pic xmlns:pic="http://schemas.openxmlformats.org/drawingml/2006/picture">
+                  <pic:nvPicPr>
+                    <pic:cNvPr id="11" name="Annotation 2020-04-12 143535.png"/>
+                    <pic:cNvPicPr/>
+                  </pic:nvPicPr>
+                  <pic:blipFill>
+                    <a:blip r:embed="rId11" cstate="print">
+                      <a:extLst>
+                        <a:ext uri="{28A0092B-C50C-407E-A947-70E740481C1C}">
+                          <a14:useLocalDpi xmlns:a14="http://schemas.microsoft.com/office/drawing/2010/main" val="0"/>
+                        </a:ext>
+                      </a:extLst>
+                    </a:blip>
+                    <a:stretch>
+                      <a:fillRect/>
+                    </a:stretch>
+                  </pic:blipFill>
+                  <pic:spPr>
+                    <a:xfrm>
+                      <a:off x="0" y="0"/>
+                      <a:ext cx="6418199" cy="2830094"/>
+                    </a:xfrm>
+                    <a:prstGeom prst="rect">
+                      <a:avLst/>
+                    </a:prstGeom>
+                  </pic:spPr>
+                </pic:pic>
+              </a:graphicData>
+            </a:graphic>
+          </wp:inline>
+        </w:drawing>
+      </w:r>
+    </w:p>
+    <w:p/>
+    <w:p>
+      <w:pPr>
+        <w:rPr>
+          <w:u w:val="single"/>
+        </w:rPr>
+      </w:pPr>
+      <w:r>
+        <w:rPr>
+          <w:u w:val="single"/>
+        </w:rPr>
+        <w:t>Modify question</w:t>
+      </w:r>
+    </w:p>
+    <w:p>
+      <w:pPr>
+        <w:pStyle w:val="ListParagraph"/>
+        <w:numPr>
+          <w:ilvl w:val="0"/>
+          <w:numId w:val="9"/>
+        </w:numPr>
+      </w:pPr>
+      <w:r>
+        <w:t>Click on the modify button</w:t>
+      </w:r>
+    </w:p>
+    <w:p>
+      <w:r>
+        <w:rPr>
+          <w:noProof/>
+        </w:rPr>
+        <w:lastRenderedPageBreak/>
+        <w:drawing>
+          <wp:inline distT="0" distB="0" distL="0" distR="0" wp14:anchorId="5563EBBD" wp14:editId="7557868D">
+            <wp:extent cx="14151610" cy="6843395"/>
+            <wp:effectExtent l="0" t="0" r="2540" b="0"/>
+            <wp:docPr id="17" name="Picture 17"/>
+            <wp:cNvGraphicFramePr>
+              <a:graphicFrameLocks xmlns:a="http://schemas.openxmlformats.org/drawingml/2006/main" noChangeAspect="1"/>
+            </wp:cNvGraphicFramePr>
+            <a:graphic xmlns:a="http://schemas.openxmlformats.org/drawingml/2006/main">
+              <a:graphicData uri="http://schemas.openxmlformats.org/drawingml/2006/picture">
+                <pic:pic xmlns:pic="http://schemas.openxmlformats.org/drawingml/2006/picture">
+                  <pic:nvPicPr>
+                    <pic:cNvPr id="0" name="Picture 2"/>
+                    <pic:cNvPicPr>
+                      <a:picLocks noChangeAspect="1" noChangeArrowheads="1"/>
+                    </pic:cNvPicPr>
+                  </pic:nvPicPr>
+                  <pic:blipFill>
+                    <a:blip r:embed="rId12">
+                      <a:extLst>
+                        <a:ext uri="{28A0092B-C50C-407E-A947-70E740481C1C}">
+                          <a14:useLocalDpi xmlns:a14="http://schemas.microsoft.com/office/drawing/2010/main" val="0"/>
+                        </a:ext>
+                      </a:extLst>
+                    </a:blip>
+                    <a:srcRect/>
+                    <a:stretch>
+                      <a:fillRect/>
+                    </a:stretch>
+                  </pic:blipFill>
+                  <pic:spPr bwMode="auto">
+                    <a:xfrm>
+                      <a:off x="0" y="0"/>
+                      <a:ext cx="14151610" cy="6843395"/>
+                    </a:xfrm>
+                    <a:prstGeom prst="rect">
+                      <a:avLst/>
+                    </a:prstGeom>
+                    <a:noFill/>
+                  </pic:spPr>
+                </pic:pic>
+              </a:graphicData>
+            </a:graphic>
+          </wp:inline>
+        </w:drawing>
+      </w:r>
+    </w:p>
+    <w:p/>
+    <w:p/>
+    <w:p>
+      <w:pPr>
+        <w:pStyle w:val="ListParagraph"/>
+        <w:numPr>
+          <w:ilvl w:val="0"/>
+          <w:numId w:val="7"/>
+        </w:numPr>
+      </w:pPr>
+      <w:r>
+        <w:t>If you are not the author of the question, you cannot mark an answer as accepted hence the link will not show.</w:t>
+      </w:r>
+    </w:p>
+    <w:p>
+      <w:pPr>
+        <w:pStyle w:val="ListParagraph"/>
+        <w:numPr>
+          <w:ilvl w:val="0"/>
+          <w:numId w:val="7"/>
+        </w:numPr>
+      </w:pPr>
+      <w:r>
+        <w:t xml:space="preserve">You cannot also modify the question. </w:t>
+      </w:r>
+    </w:p>
+    <w:p>
+      <w:pPr>
+        <w:pStyle w:val="ListParagraph"/>
+        <w:numPr>
+          <w:ilvl w:val="0"/>
+          <w:numId w:val="7"/>
+        </w:numPr>
+      </w:pPr>
+      <w:r>
+        <w:t>The actions are hidden.</w:t>
+      </w:r>
+    </w:p>
+    <w:p>
+      <w:pPr>
+        <w:rPr>
+          <w:u w:val="single"/>
+        </w:rPr>
+      </w:pPr>
+      <w:r>
+        <w:rPr>
+          <w:noProof/>
+          <w:u w:val="single"/>
+        </w:rPr>
+        <w:lastRenderedPageBreak/>
+        <w:drawing>
+          <wp:inline distT="0" distB="0" distL="0" distR="0" wp14:anchorId="39D1C7B5" wp14:editId="3FE74797">
+            <wp:extent cx="6286500" cy="3264439"/>
+            <wp:effectExtent l="0" t="0" r="0" b="0"/>
+            <wp:docPr id="16" name="Picture 16"/>
+            <wp:cNvGraphicFramePr>
+              <a:graphicFrameLocks xmlns:a="http://schemas.openxmlformats.org/drawingml/2006/main" noChangeAspect="1"/>
+            </wp:cNvGraphicFramePr>
+            <a:graphic xmlns:a="http://schemas.openxmlformats.org/drawingml/2006/main">
+              <a:graphicData uri="http://schemas.openxmlformats.org/drawingml/2006/picture">
+                <pic:pic xmlns:pic="http://schemas.openxmlformats.org/drawingml/2006/picture">
+                  <pic:nvPicPr>
+                    <pic:cNvPr id="1" name=""/>
+                    <pic:cNvPicPr/>
+                  </pic:nvPicPr>
+                  <pic:blipFill>
+                    <a:blip r:embed="rId13"/>
+                    <a:stretch>
+                      <a:fillRect/>
+                    </a:stretch>
+                  </pic:blipFill>
+                  <pic:spPr>
+                    <a:xfrm>
+                      <a:off x="0" y="0"/>
+                      <a:ext cx="6307746" cy="3275472"/>
+                    </a:xfrm>
+                    <a:prstGeom prst="rect">
+                      <a:avLst/>
+                    </a:prstGeom>
+                  </pic:spPr>
+                </pic:pic>
+              </a:graphicData>
+            </a:graphic>
+          </wp:inline>
+        </w:drawing>
+      </w:r>
+    </w:p>
+    <w:p>
+      <w:pPr>
+        <w:rPr>
+          <w:u w:val="single"/>
+        </w:rPr>
+      </w:pPr>
+    </w:p>
+    <w:p>
+      <w:pPr>
+        <w:rPr>
+          <w:u w:val="single"/>
+        </w:rPr>
+      </w:pPr>
+    </w:p>
+    <w:p>
+      <w:pPr>
+        <w:rPr>
+          <w:u w:val="single"/>
+        </w:rPr>
+      </w:pPr>
+      <w:r>
+        <w:rPr>
+          <w:u w:val="single"/>
+        </w:rPr>
+        <w:t>Answer Question</w:t>
+      </w:r>
+    </w:p>
+    <w:p>
+      <w:pPr>
+        <w:pStyle w:val="ListParagraph"/>
+        <w:numPr>
+          <w:ilvl w:val="0"/>
+          <w:numId w:val="5"/>
+        </w:numPr>
+      </w:pPr>
+      <w:r>
+        <w:t>Click on the answer question. It will take you to the following screen.</w:t>
+      </w:r>
+    </w:p>
+    <w:p>
+      <w:pPr>
+        <w:pStyle w:val="ListParagraph"/>
+        <w:numPr>
+          <w:ilvl w:val="0"/>
+          <w:numId w:val="5"/>
+        </w:numPr>
+      </w:pPr>
+      <w:r>
+        <w:t>Click on create button</w:t>
+      </w:r>
+    </w:p>
+    <w:p>
+      <w:r>
+        <w:rPr>
+          <w:noProof/>
+        </w:rPr>
+        <w:drawing>
+          <wp:inline distT="0" distB="0" distL="0" distR="0" wp14:anchorId="26B247B8" wp14:editId="20762BD9">
+            <wp:extent cx="6400800" cy="3063534"/>
+            <wp:effectExtent l="0" t="0" r="0" b="3810"/>
+            <wp:docPr id="12" name="Picture 12"/>
+            <wp:cNvGraphicFramePr>
+              <a:graphicFrameLocks xmlns:a="http://schemas.openxmlformats.org/drawingml/2006/main" noChangeAspect="1"/>
+            </wp:cNvGraphicFramePr>
+            <a:graphic xmlns:a="http://schemas.openxmlformats.org/drawingml/2006/main">
+              <a:graphicData uri="http://schemas.openxmlformats.org/drawingml/2006/picture">
+                <pic:pic xmlns:pic="http://schemas.openxmlformats.org/drawingml/2006/picture">
+                  <pic:nvPicPr>
+                    <pic:cNvPr id="12" name="Annotation 2020-04-12 143610.png"/>
+                    <pic:cNvPicPr/>
+                  </pic:nvPicPr>
+                  <pic:blipFill>
+                    <a:blip r:embed="rId14" cstate="print">
+                      <a:extLst>
+                        <a:ext uri="{28A0092B-C50C-407E-A947-70E740481C1C}">
+                          <a14:useLocalDpi xmlns:a14="http://schemas.microsoft.com/office/drawing/2010/main" val="0"/>
+                        </a:ext>
+                      </a:extLst>
+                    </a:blip>
+                    <a:stretch>
+                      <a:fillRect/>
+                    </a:stretch>
+                  </pic:blipFill>
+                  <pic:spPr>
+                    <a:xfrm>
+                      <a:off x="0" y="0"/>
+                      <a:ext cx="6408872" cy="3067397"/>
+                    </a:xfrm>
+                    <a:prstGeom prst="rect">
+                      <a:avLst/>
+                    </a:prstGeom>
+                  </pic:spPr>
+                </pic:pic>
+              </a:graphicData>
+            </a:graphic>
+          </wp:inline>
+        </w:drawing>
+      </w:r>
+    </w:p>
+    <w:p/>
+    <w:p/>
+    <w:p/>
+    <w:p>
+      <w:pPr>
+        <w:rPr>
+          <w:u w:val="single"/>
+        </w:rPr>
+      </w:pPr>
+      <w:r>
+        <w:rPr>
+          <w:u w:val="single"/>
+        </w:rPr>
+        <w:lastRenderedPageBreak/>
+        <w:t>View user profile</w:t>
+      </w:r>
+    </w:p>
+    <w:p>
+      <w:r>
+        <w:t>Click on the username link next to date</w:t>
+      </w:r>
+    </w:p>
+    <w:p>
+      <w:r>
+        <w:rPr>
+          <w:noProof/>
+        </w:rPr>
+        <w:drawing>
+          <wp:inline distT="0" distB="0" distL="0" distR="0" wp14:anchorId="707CDAAD" wp14:editId="00DE1D8E">
+            <wp:extent cx="6507480" cy="2844950"/>
+            <wp:effectExtent l="0" t="0" r="7620" b="0"/>
+            <wp:docPr id="14" name="Picture 14"/>
+            <wp:cNvGraphicFramePr>
+              <a:graphicFrameLocks xmlns:a="http://schemas.openxmlformats.org/drawingml/2006/main" noChangeAspect="1"/>
+            </wp:cNvGraphicFramePr>
+            <a:graphic xmlns:a="http://schemas.openxmlformats.org/drawingml/2006/main">
+              <a:graphicData uri="http://schemas.openxmlformats.org/drawingml/2006/picture">
+                <pic:pic xmlns:pic="http://schemas.openxmlformats.org/drawingml/2006/picture">
+                  <pic:nvPicPr>
+                    <pic:cNvPr id="14" name="Annotation 2020-04-12 143914.png"/>
+                    <pic:cNvPicPr/>
+                  </pic:nvPicPr>
+                  <pic:blipFill>
+                    <a:blip r:embed="rId15" cstate="print">
+                      <a:extLst>
+                        <a:ext uri="{28A0092B-C50C-407E-A947-70E740481C1C}">
+                          <a14:useLocalDpi xmlns:a14="http://schemas.microsoft.com/office/drawing/2010/main" val="0"/>
+                        </a:ext>
+                      </a:extLst>
+                    </a:blip>
+                    <a:stretch>
+                      <a:fillRect/>
+                    </a:stretch>
+                  </pic:blipFill>
+                  <pic:spPr>
+                    <a:xfrm>
+                      <a:off x="0" y="0"/>
+                      <a:ext cx="6517261" cy="2849226"/>
+                    </a:xfrm>
+                    <a:prstGeom prst="rect">
+                      <a:avLst/>
+                    </a:prstGeom>
+                  </pic:spPr>
+                </pic:pic>
+              </a:graphicData>
+            </a:graphic>
+          </wp:inline>
+        </w:drawing>
+      </w:r>
+    </w:p>
+    <w:p>
+      <w:pPr>
+        <w:pStyle w:val="ListParagraph"/>
+        <w:numPr>
+          <w:ilvl w:val="0"/>
+          <w:numId w:val="8"/>
+        </w:numPr>
+        <w:rPr>
+          <w:noProof/>
+        </w:rPr>
+      </w:pPr>
+      <w:r>
+        <w:rPr>
+          <w:noProof/>
+        </w:rPr>
+        <w:t>This shows the userprofile with questions and answers provided by the user.</w:t>
+      </w:r>
+    </w:p>
+    <w:p/>
+    <w:p>
+      <w:pPr>
+        <w:pStyle w:val="ListParagraph"/>
+        <w:numPr>
+          <w:ilvl w:val="0"/>
+          <w:numId w:val="8"/>
+        </w:numPr>
+      </w:pPr>
+      <w:r>
+        <w:t>Unauthorized user can view questions and answers but cannot mark answer as accepted or modify the answer</w:t>
+      </w:r>
+    </w:p>
+    <w:p>
+      <w:r>
+        <w:rPr>
+          <w:noProof/>
+        </w:rPr>
+        <w:drawing>
+          <wp:inline distT="0" distB="0" distL="0" distR="0" wp14:anchorId="64208A0E" wp14:editId="4F5D2124">
+            <wp:extent cx="5731510" cy="2751455"/>
+            <wp:effectExtent l="0" t="0" r="2540" b="0"/>
+            <wp:docPr id="15" name="Picture 15"/>
+            <wp:cNvGraphicFramePr>
+              <a:graphicFrameLocks xmlns:a="http://schemas.openxmlformats.org/drawingml/2006/main" noChangeAspect="1"/>
+            </wp:cNvGraphicFramePr>
+            <a:graphic xmlns:a="http://schemas.openxmlformats.org/drawingml/2006/main">
+              <a:graphicData uri="http://schemas.openxmlformats.org/drawingml/2006/picture">
+                <pic:pic xmlns:pic="http://schemas.openxmlformats.org/drawingml/2006/picture">
+                  <pic:nvPicPr>
+                    <pic:cNvPr id="15" name="Annotation 2020-04-12 144113.png"/>
+                    <pic:cNvPicPr/>
+                  </pic:nvPicPr>
+                  <pic:blipFill>
+                    <a:blip r:embed="rId16" cstate="print">
+                      <a:extLst>
+                        <a:ext uri="{28A0092B-C50C-407E-A947-70E740481C1C}">
+                          <a14:useLocalDpi xmlns:a14="http://schemas.microsoft.com/office/drawing/2010/main" val="0"/>
+                        </a:ext>
+                      </a:extLst>
+                    </a:blip>
+                    <a:stretch>
+                      <a:fillRect/>
+                    </a:stretch>
+                  </pic:blipFill>
+                  <pic:spPr>
+                    <a:xfrm>
+                      <a:off x="0" y="0"/>
+                      <a:ext cx="5731510" cy="2751455"/>
+                    </a:xfrm>
+                    <a:prstGeom prst="rect">
+                      <a:avLst/>
+                    </a:prstGeom>
+                  </pic:spPr>
+                </pic:pic>
+              </a:graphicData>
+            </a:graphic>
+          </wp:inline>
+        </w:drawing>
+      </w:r>
+    </w:p>
+    <w:p/>
+    <w:p/>
+    <w:p/>
+    <w:p>
+      <w:r>
+        <w:br w:type="page"/>
+      </w:r>
+    </w:p>
+    <w:p>
+      <w:r>
+        <w:rPr>
+          <w:rFonts w:ascii="Times New Roman" w:eastAsia="Times New Roman" w:hAnsi="Times New Roman"/>
+          <w:noProof/>
+          <w:sz w:val="24"/>
+        </w:rPr>
+        <w:lastRenderedPageBreak/>
+        <mc:AlternateContent>
+          <mc:Choice Requires="wps">
+            <w:drawing>
+              <wp:anchor distT="0" distB="0" distL="114300" distR="114300" simplePos="0" relativeHeight="251689984" behindDoc="1" locked="0" layoutInCell="1" allowOverlap="1" wp14:anchorId="544EDFB8" wp14:editId="70E96591">
+                <wp:simplePos x="0" y="0"/>
+                <wp:positionH relativeFrom="margin">
+                  <wp:posOffset>0</wp:posOffset>
+                </wp:positionH>
+                <wp:positionV relativeFrom="paragraph">
+                  <wp:posOffset>0</wp:posOffset>
+                </wp:positionV>
+                <wp:extent cx="5523865" cy="350520"/>
+                <wp:effectExtent l="0" t="0" r="19685" b="11430"/>
+                <wp:wrapNone/>
+                <wp:docPr id="10" name="Rectangle 10"/>
+                <wp:cNvGraphicFramePr>
+                  <a:graphicFrameLocks xmlns:a="http://schemas.openxmlformats.org/drawingml/2006/main"/>
+                </wp:cNvGraphicFramePr>
+                <a:graphic xmlns:a="http://schemas.openxmlformats.org/drawingml/2006/main">
+                  <a:graphicData uri="http://schemas.microsoft.com/office/word/2010/wordprocessingShape">
+                    <wps:wsp>
+                      <wps:cNvSpPr>
+                        <a:spLocks noChangeArrowheads="1"/>
+                      </wps:cNvSpPr>
+                      <wps:spPr bwMode="auto">
+                        <a:xfrm>
+                          <a:off x="0" y="0"/>
+                          <a:ext cx="5523865" cy="350520"/>
+                        </a:xfrm>
+                        <a:prstGeom prst="rect">
+                          <a:avLst/>
+                        </a:prstGeom>
+                        <a:solidFill>
+                          <a:srgbClr val="BFBFBF"/>
+                        </a:solidFill>
+                        <a:ln w="9525">
+                          <a:solidFill>
+                            <a:srgbClr val="FFFFFF"/>
+                          </a:solidFill>
+                          <a:miter lim="800000"/>
+                          <a:headEnd/>
+                          <a:tailEnd/>
+                        </a:ln>
+                      </wps:spPr>
+                      <wps:txbx>
+                        <w:txbxContent>
+                          <w:p>
+                            <w:pPr>
+                              <w:pStyle w:val="ListParagraph"/>
+                              <w:numPr>
+                                <w:ilvl w:val="0"/>
+                                <w:numId w:val="12"/>
+                              </w:numPr>
+                              <w:rPr>
+                                <w:rFonts w:ascii="Times New Roman" w:hAnsi="Times New Roman" w:cs="Times New Roman"/>
+                                <w:b/>
+                                <w:color w:val="FF0000"/>
+                                <w:sz w:val="35"/>
+                                <w:szCs w:val="35"/>
+                              </w:rPr>
+                            </w:pPr>
+                            <w:r>
+                              <w:rPr>
+                                <w:rFonts w:ascii="Times New Roman" w:hAnsi="Times New Roman" w:cs="Times New Roman"/>
+                                <w:b/>
+                                <w:color w:val="FF0000"/>
+                                <w:sz w:val="35"/>
+                                <w:szCs w:val="35"/>
+                              </w:rPr>
+                              <w:t>Technical Document</w:t>
+                            </w:r>
+                          </w:p>
+                          <w:p>
+                            <w:pPr>
+                              <w:jc w:val="center"/>
+                            </w:pPr>
+                          </w:p>
+                        </w:txbxContent>
+                      </wps:txbx>
+                      <wps:bodyPr rot="0" vert="horz" wrap="square" lIns="91440" tIns="45720" rIns="91440" bIns="45720" anchor="t" anchorCtr="0" upright="1">
+                        <a:noAutofit/>
+                      </wps:bodyPr>
+                    </wps:wsp>
+                  </a:graphicData>
+                </a:graphic>
+                <wp14:sizeRelH relativeFrom="page">
+                  <wp14:pctWidth>0</wp14:pctWidth>
+                </wp14:sizeRelH>
+                <wp14:sizeRelV relativeFrom="page">
+                  <wp14:pctHeight>0</wp14:pctHeight>
+                </wp14:sizeRelV>
+              </wp:anchor>
+            </w:drawing>
+          </mc:Choice>
+          <mc:Fallback>
+            <w:pict>
+              <v:rect w14:anchorId="544EDFB8" id="Rectangle 10" o:spid="_x0000_s1026" style="position:absolute;margin-left:0;margin-top:0;width:434.95pt;height:27.6pt;z-index:-251626496;visibility:visible;mso-wrap-style:square;mso-width-percent:0;mso-height-percent:0;mso-wrap-distance-left:9pt;mso-wrap-distance-top:0;mso-wrap-distance-right:9pt;mso-wrap-distance-bottom:0;mso-position-horizontal:absolute;mso-position-horizontal-relative:margin;mso-position-vertical:absolute;mso-position-vertical-relative:text;mso-width-percent:0;mso-height-percent:0;mso-width-relative:page;mso-height-relative:page;v-text-anchor:top" o:gfxdata="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" fillcolor="#bfbfbf" strokecolor="white">
+                <v:textbox>
+                  <w:txbxContent>
+                    <w:p>
+                      <w:pPr>
+                        <w:pStyle w:val="ListParagraph"/>
+                        <w:numPr>
+                          <w:ilvl w:val="0"/>
+                          <w:numId w:val="12"/>
+                        </w:numPr>
+                        <w:rPr>
+                          <w:rFonts w:ascii="Times New Roman" w:hAnsi="Times New Roman" w:cs="Times New Roman"/>
+                          <w:b/>
+                          <w:color w:val="FF0000"/>
+                          <w:sz w:val="35"/>
+                          <w:szCs w:val="35"/>
+                        </w:rPr>
+                      </w:pPr>
+                      <w:r>
+                        <w:rPr>
+                          <w:rFonts w:ascii="Times New Roman" w:hAnsi="Times New Roman" w:cs="Times New Roman"/>
+                          <w:b/>
+                          <w:color w:val="FF0000"/>
+                          <w:sz w:val="35"/>
+                          <w:szCs w:val="35"/>
+                        </w:rPr>
+                        <w:t>Technical Document</w:t>
+                      </w:r>
+                    </w:p>
+                    <w:p>
+                      <w:pPr>
+                        <w:jc w:val="center"/>
+                      </w:pPr>
+                    </w:p>
+                  </w:txbxContent>
+                </v:textbox>
+                <w10:wrap anchorx="margin"/>
+              </v:rect>
+            </w:pict>
+          </mc:Fallback>
+        </mc:AlternateContent>
+      </w:r>
+    </w:p>
+    <w:p/>
+    <w:p>
+      <w:r>
+        <w:t>TARGET AUDIENCE</w:t>
+      </w:r>
+    </w:p>
+    <w:p>
+      <w:r>
+        <w:t>1. This document is targeted (but not limited) to technical stakeholders:</w:t>
+      </w:r>
+    </w:p>
+    <w:p>
+      <w:r>
+        <w:tab/>
+        <w:t>a. Development Team</w:t>
+      </w:r>
+    </w:p>
+    <w:p>
+      <w:r>
+        <w:tab/>
+        <w:t>b. IT Management</w:t>
+      </w:r>
+    </w:p>
+    <w:p>
+      <w:r>
+        <w:tab/>
+        <w:t>c. Support Staff</w:t>
+      </w:r>
+    </w:p>
+    <w:p>
+      <w:r>
+        <w:t>It is assumed that the reader has a technical background in software design and development.</w:t>
+      </w:r>
+    </w:p>
+    <w:p/>
+    <w:p>
+      <w:r>
+        <w:t>TOOLS &amp; TECHNOLOGIES</w:t>
+      </w:r>
+    </w:p>
+    <w:p>
+      <w:r>
+        <w:t xml:space="preserve">Visual Studio 2017, .NET </w:t>
+      </w:r>
+      <w:r>
+        <w:t>Core</w:t>
+      </w:r>
+      <w:r>
+        <w:t xml:space="preserve"> </w:t>
+      </w:r>
+      <w:r>
+        <w:t>2.2</w:t>
+      </w:r>
+      <w:r>
+        <w:t xml:space="preserve">, </w:t>
+      </w:r>
+      <w:r>
+        <w:t>MVC</w:t>
+      </w:r>
+      <w:r>
+        <w:t xml:space="preserve">, C#.NET, MS SQL SERVER Management </w:t>
+      </w:r>
+      <w:proofErr w:type="gramStart"/>
+      <w:r>
+        <w:t>2018 ,</w:t>
+      </w:r>
+      <w:proofErr w:type="gramEnd"/>
+      <w:r>
+        <w:t xml:space="preserve"> </w:t>
+      </w:r>
+      <w:proofErr w:type="spellStart"/>
+      <w:r>
+        <w:t>NUnit</w:t>
+      </w:r>
+      <w:proofErr w:type="spellEnd"/>
+    </w:p>
+    <w:p/>
+    <w:p>
+      <w:r>
+        <w:t>PATTERN</w:t>
+      </w:r>
+    </w:p>
+    <w:p>
+      <w:r>
+        <w:t>1. Developed using layered-architecture approach (so that the objects in the system as a whole can be organized to best separate concerns and prepare for distribution and reuse)</w:t>
+      </w:r>
+    </w:p>
+    <w:p>
+      <w:r>
+        <w:tab/>
+        <w:t>a. Physical Layers</w:t>
+      </w:r>
+    </w:p>
+    <w:p>
+      <w:r>
+        <w:tab/>
+      </w:r>
+      <w:r>
+        <w:tab/>
+        <w:t>1. Presentation Layer</w:t>
+      </w:r>
+    </w:p>
+    <w:p>
+      <w:r>
+        <w:tab/>
+      </w:r>
+      <w:r>
+        <w:tab/>
+        <w:t>2. Data Layer</w:t>
+      </w:r>
+      <w:r>
+        <w:t xml:space="preserve"> </w:t>
+      </w:r>
+    </w:p>
+    <w:p>
+      <w:r>
+        <w:tab/>
+        <w:t>b. Logical Layers</w:t>
+      </w:r>
+    </w:p>
+    <w:p>
+      <w:r>
+        <w:tab/>
+      </w:r>
+      <w:r>
+        <w:tab/>
+        <w:t xml:space="preserve">1. Business </w:t>
+      </w:r>
+      <w:r>
+        <w:t>Commands</w:t>
+      </w:r>
+    </w:p>
+    <w:p>
+      <w:r>
+        <w:tab/>
+      </w:r>
+      <w:r>
+        <w:tab/>
+        <w:t>2. Data Access (</w:t>
+      </w:r>
+      <w:proofErr w:type="spellStart"/>
+      <w:r>
+        <w:t>DbGateways</w:t>
+      </w:r>
+      <w:proofErr w:type="spellEnd"/>
+      <w:r>
+        <w:t>)</w:t>
+      </w:r>
+    </w:p>
+    <w:p>
+      <w:r>
+        <w:tab/>
+      </w:r>
+      <w:r>
+        <w:tab/>
+        <w:t>3. Data Model</w:t>
+      </w:r>
+    </w:p>
+    <w:p>
+      <w:r>
+        <w:tab/>
+        <w:t xml:space="preserve">c. </w:t>
+      </w:r>
+      <w:r>
+        <w:t>Unit test</w:t>
+      </w:r>
+    </w:p>
+    <w:p>
+      <w:r>
+        <w:tab/>
+      </w:r>
+      <w:r>
+        <w:tab/>
+        <w:t xml:space="preserve">1. Using Builders </w:t>
+      </w:r>
+    </w:p>
+    <w:p>
+      <w:r>
+        <w:tab/>
+      </w:r>
+      <w:r>
+        <w:tab/>
+        <w:t>2. Unit and acceptance</w:t>
+      </w:r>
+    </w:p>
+    <w:p/>
+    <w:p>
+      <w:r>
+        <w:t>2. Coding and naming conventions are as per MSDN standards.</w:t>
+      </w:r>
+    </w:p>
+    <w:p/>
+    <w:p>
+      <w:r>
+        <w:t>SYSTEM ENVIRONMENT</w:t>
+      </w:r>
+    </w:p>
+    <w:p>
+      <w:r>
+        <w:t>•</w:t>
+      </w:r>
+      <w:r>
+        <w:tab/>
+        <w:t>Development: Visual Studio</w:t>
+      </w:r>
+    </w:p>
+    <w:p>
+      <w:r>
+        <w:t>•</w:t>
+      </w:r>
+      <w:r>
+        <w:tab/>
+        <w:t xml:space="preserve">Unit Test: </w:t>
+      </w:r>
+      <w:proofErr w:type="spellStart"/>
+      <w:r>
+        <w:t>NUnit</w:t>
+      </w:r>
+      <w:proofErr w:type="spellEnd"/>
+    </w:p>
+    <w:p>
+      <w:r>
+        <w:lastRenderedPageBreak/>
+        <w:t>•</w:t>
+      </w:r>
+      <w:r>
+        <w:tab/>
+        <w:t>Database Management: SQL Server Management Studio</w:t>
+      </w:r>
+    </w:p>
+    <w:p>
+      <w:r>
+        <w:t>•</w:t>
+      </w:r>
+      <w:r>
+        <w:tab/>
+        <w:t>Database: SQL</w:t>
+      </w:r>
+    </w:p>
+    <w:p>
+      <w:r>
+        <w:t>•</w:t>
+      </w:r>
+      <w:r>
+        <w:tab/>
+        <w:t>Version Control: GitHub</w:t>
+      </w:r>
+    </w:p>
+    <w:p/>
+    <w:p>
+      <w:r>
+        <w:t>EXTERNAL LIBRARY USED</w:t>
+      </w:r>
+    </w:p>
+    <w:p>
+      <w:r>
+        <w:t>---------------------</w:t>
+      </w:r>
+    </w:p>
+    <w:p>
+      <w:pPr>
+        <w:pStyle w:val="ListParagraph"/>
+        <w:numPr>
+          <w:ilvl w:val="0"/>
+          <w:numId w:val="10"/>
+        </w:numPr>
+      </w:pPr>
+      <w:proofErr w:type="spellStart"/>
+      <w:r>
+        <w:rPr>
+          <w:rFonts w:ascii="Arial" w:hAnsi="Arial" w:cs="Arial"/>
+        </w:rPr>
+        <w:t>PeanutButter.RandomGenerators</w:t>
+      </w:r>
+      <w:proofErr w:type="spellEnd"/>
+    </w:p>
+    <w:p/>
+    <w:p>
+      <w:r>
+        <w:t>HOW TO USE THE CODE</w:t>
+      </w:r>
+    </w:p>
+    <w:p/>
+    <w:p>
+      <w:r>
+        <w:t>1. Check Visual studio 2017 is installed</w:t>
+      </w:r>
+    </w:p>
+    <w:p>
+      <w:r>
+        <w:t>2. If yes, Open the solution file</w:t>
+      </w:r>
+    </w:p>
+    <w:p>
+      <w:r>
+        <w:t xml:space="preserve">3. </w:t>
+      </w:r>
+      <w:r>
+        <w:t>open the Package manager console and run “Update-database” to run the migrations.</w:t>
+      </w:r>
+    </w:p>
+    <w:p>
+      <w:r>
+        <w:tab/>
+        <w:t>a. In case of exception, try changing the following in your machine and check if it runs</w:t>
+      </w:r>
+    </w:p>
+    <w:p>
+      <w:r>
+        <w:tab/>
+      </w:r>
+      <w:r>
+        <w:tab/>
+        <w:t xml:space="preserve">1. </w:t>
+      </w:r>
+      <w:r>
+        <w:t>connection</w:t>
+      </w:r>
+      <w:r>
+        <w:t xml:space="preserve"> string</w:t>
+      </w:r>
+      <w:r>
+        <w:t xml:space="preserve"> on </w:t>
+      </w:r>
+      <w:proofErr w:type="spellStart"/>
+      <w:proofErr w:type="gramStart"/>
+      <w:r>
+        <w:t>appsettings.json</w:t>
+      </w:r>
+      <w:proofErr w:type="spellEnd"/>
+      <w:proofErr w:type="gramEnd"/>
+    </w:p>
+    <w:p>
+      <w:r>
+        <w:t xml:space="preserve">4. </w:t>
+      </w:r>
+      <w:r>
+        <w:t xml:space="preserve">make sure </w:t>
+      </w:r>
+      <w:proofErr w:type="spellStart"/>
+      <w:r>
+        <w:t>AskAMech</w:t>
+      </w:r>
+      <w:proofErr w:type="spellEnd"/>
+      <w:r>
+        <w:t xml:space="preserve"> is default project.</w:t>
+      </w:r>
+    </w:p>
+    <w:p>
+      <w:r>
+        <w:t>5. Run the application.</w:t>
+      </w:r>
+    </w:p>
+    <w:p/>
+    <w:p/>
     <w:sectPr>
       <w:pgSz w:w="11906" w:h="16838"/>
       <w:pgMar w:top="1440" w:right="1440" w:bottom="1440" w:left="1440" w:header="708" w:footer="708" w:gutter="0"/>
@@ -4080,6 +4247,95 @@
 <file path=word/numbering.xml><?xml version="1.0" encoding="utf-8"?>
 <w:numbering xmlns:wpc="http://schemas.microsoft.com/office/word/2010/wordprocessingCanvas" xmlns:cx="http://schemas.microsoft.com/office/drawing/2014/chartex" xmlns:cx1="http://schemas.microsoft.com/office/drawing/2015/9/8/chartex" xmlns:cx2="http://schemas.microsoft.com/office/drawing/2015/10/21/chartex" xmlns:cx3="http://schemas.microsoft.com/office/drawing/2016/5/9/chartex" xmlns:cx4="http://schemas.microsoft.com/office/drawing/2016/5/10/chartex" xmlns:cx5="http://schemas.microsoft.com/office/drawing/2016/5/11/chartex" xmlns:cx6="http://schemas.microsoft.com/office/drawing/2016/5/12/chartex" xmlns:cx7="http://schemas.microsoft.com/office/drawing/2016/5/13/chartex" xmlns:cx8="http://schemas.microsoft.com/office/drawing/2016/5/14/chartex" xmlns:mc="http://schemas.openxmlformats.org/markup-compatibility/2006" xmlns:aink="http://schemas.microsoft.com/office/drawing/2016/ink" xmlns:am3d="http://schemas.microsoft.com/office/drawing/2017/model3d" xmlns:o="urn:schemas-microsoft-com:office:office" xmlns:r="http://schemas.openxmlformats.org/officeDocument/2006/relationships" xmlns:m="http://schemas.openxmlformats.org/officeDocument/2006/math" xmlns:v="urn:schemas-microsoft-com:vml" xmlns:wp14="http://schemas.microsoft.com/office/word/2010/wordprocessingDrawing" xmlns:wp="http://schemas.openxmlformats.org/drawingml/2006/wordprocessingDrawing" xmlns:w10="urn:schemas-microsoft-com:office:word" xmlns:w="http://schemas.openxmlformats.org/wordprocessingml/2006/main" xmlns:w14="http://schemas.microsoft.com/office/word/2010/wordml" xmlns:w15="http://schemas.microsoft.com/office/word/2012/wordml" xmlns:w16cid="http://schemas.microsoft.com/office/word/2016/wordml/cid" xmlns:w16se="http://schemas.microsoft.com/office/word/2015/wordml/symex" xmlns:wpg="http://schemas.microsoft.com/office/word/2010/wordprocessingGroup" xmlns:wpi="http://schemas.microsoft.com/office/word/2010/wordprocessingInk" xmlns:wne="http://schemas.microsoft.com/office/word/2006/wordml" xmlns:wps="http://schemas.microsoft.com/office/word/2010/wordprocessingShape" mc:Ignorable="w14 w15 w16se w16cid wp14">
   <w:abstractNum w:abstractNumId="0" w15:restartNumberingAfterBreak="0">
+    <w:nsid w:val="1E926C79"/>
+    <w:multiLevelType w:val="hybridMultilevel"/>
+    <w:tmpl w:val="2188E372"/>
+    <w:lvl w:ilvl="0" w:tplc="1C09000F">
+      <w:start w:val="4"/>
+      <w:numFmt w:val="decimal"/>
+      <w:lvlText w:val="%1."/>
+      <w:lvlJc w:val="left"/>
+      <w:pPr>
+        <w:ind w:left="720" w:hanging="360"/>
+      </w:pPr>
+      <w:rPr>
+        <w:rFonts w:hint="default"/>
+      </w:rPr>
+    </w:lvl>
+    <w:lvl w:ilvl="1" w:tplc="1C090019" w:tentative="1">
+      <w:start w:val="1"/>
+      <w:numFmt w:val="lowerLetter"/>
+      <w:lvlText w:val="%2."/>
+      <w:lvlJc w:val="left"/>
+      <w:pPr>
+        <w:ind w:left="1440" w:hanging="360"/>
+      </w:pPr>
+    </w:lvl>
+    <w:lvl w:ilvl="2" w:tplc="1C09001B" w:tentative="1">
+      <w:start w:val="1"/>
+      <w:numFmt w:val="lowerRoman"/>
+      <w:lvlText w:val="%3."/>
+      <w:lvlJc w:val="right"/>
+      <w:pPr>
+        <w:ind w:left="2160" w:hanging="180"/>
+      </w:pPr>
+    </w:lvl>
+    <w:lvl w:ilvl="3" w:tplc="1C09000F" w:tentative="1">
+      <w:start w:val="1"/>
+      <w:numFmt w:val="decimal"/>
+      <w:lvlText w:val="%4."/>
+      <w:lvlJc w:val="left"/>
+      <w:pPr>
+        <w:ind w:left="2880" w:hanging="360"/>
+      </w:pPr>
+    </w:lvl>
+    <w:lvl w:ilvl="4" w:tplc="1C090019" w:tentative="1">
+      <w:start w:val="1"/>
+      <w:numFmt w:val="lowerLetter"/>
+      <w:lvlText w:val="%5."/>
+      <w:lvlJc w:val="left"/>
+      <w:pPr>
+        <w:ind w:left="3600" w:hanging="360"/>
+      </w:pPr>
+    </w:lvl>
+    <w:lvl w:ilvl="5" w:tplc="1C09001B" w:tentative="1">
+      <w:start w:val="1"/>
+      <w:numFmt w:val="lowerRoman"/>
+      <w:lvlText w:val="%6."/>
+      <w:lvlJc w:val="right"/>
+      <w:pPr>
+        <w:ind w:left="4320" w:hanging="180"/>
+      </w:pPr>
+    </w:lvl>
+    <w:lvl w:ilvl="6" w:tplc="1C09000F" w:tentative="1">
+      <w:start w:val="1"/>
+      <w:numFmt w:val="decimal"/>
+      <w:lvlText w:val="%7."/>
+      <w:lvlJc w:val="left"/>
+      <w:pPr>
+        <w:ind w:left="5040" w:hanging="360"/>
+      </w:pPr>
+    </w:lvl>
+    <w:lvl w:ilvl="7" w:tplc="1C090019" w:tentative="1">
+      <w:start w:val="1"/>
+      <w:numFmt w:val="lowerLetter"/>
+      <w:lvlText w:val="%8."/>
+      <w:lvlJc w:val="left"/>
+      <w:pPr>
+        <w:ind w:left="5760" w:hanging="360"/>
+      </w:pPr>
+    </w:lvl>
+    <w:lvl w:ilvl="8" w:tplc="1C09001B" w:tentative="1">
+      <w:start w:val="1"/>
+      <w:numFmt w:val="lowerRoman"/>
+      <w:lvlText w:val="%9."/>
+      <w:lvlJc w:val="right"/>
+      <w:pPr>
+        <w:ind w:left="6480" w:hanging="180"/>
+      </w:pPr>
+    </w:lvl>
+  </w:abstractNum>
+  <w:abstractNum w:abstractNumId="1" w15:restartNumberingAfterBreak="0">
     <w:nsid w:val="24737E2E"/>
     <w:multiLevelType w:val="hybridMultilevel"/>
     <w:tmpl w:val="19DC5FC4"/>
@@ -4168,7 +4424,411 @@
       </w:pPr>
     </w:lvl>
   </w:abstractNum>
-  <w:abstractNum w:abstractNumId="1" w15:restartNumberingAfterBreak="0">
+  <w:abstractNum w:abstractNumId="2" w15:restartNumberingAfterBreak="0">
+    <w:nsid w:val="25987F6E"/>
+    <w:multiLevelType w:val="hybridMultilevel"/>
+    <w:tmpl w:val="290AB9A8"/>
+    <w:lvl w:ilvl="0" w:tplc="1C09000F">
+      <w:start w:val="4"/>
+      <w:numFmt w:val="decimal"/>
+      <w:lvlText w:val="%1."/>
+      <w:lvlJc w:val="left"/>
+      <w:pPr>
+        <w:ind w:left="720" w:hanging="360"/>
+      </w:pPr>
+      <w:rPr>
+        <w:rFonts w:hint="default"/>
+      </w:rPr>
+    </w:lvl>
+    <w:lvl w:ilvl="1" w:tplc="1C090019" w:tentative="1">
+      <w:start w:val="1"/>
+      <w:numFmt w:val="lowerLetter"/>
+      <w:lvlText w:val="%2."/>
+      <w:lvlJc w:val="left"/>
+      <w:pPr>
+        <w:ind w:left="1440" w:hanging="360"/>
+      </w:pPr>
+    </w:lvl>
+    <w:lvl w:ilvl="2" w:tplc="1C09001B" w:tentative="1">
+      <w:start w:val="1"/>
+      <w:numFmt w:val="lowerRoman"/>
+      <w:lvlText w:val="%3."/>
+      <w:lvlJc w:val="right"/>
+      <w:pPr>
+        <w:ind w:left="2160" w:hanging="180"/>
+      </w:pPr>
+    </w:lvl>
+    <w:lvl w:ilvl="3" w:tplc="1C09000F" w:tentative="1">
+      <w:start w:val="1"/>
+      <w:numFmt w:val="decimal"/>
+      <w:lvlText w:val="%4."/>
+      <w:lvlJc w:val="left"/>
+      <w:pPr>
+        <w:ind w:left="2880" w:hanging="360"/>
+      </w:pPr>
+    </w:lvl>
+    <w:lvl w:ilvl="4" w:tplc="1C090019" w:tentative="1">
+      <w:start w:val="1"/>
+      <w:numFmt w:val="lowerLetter"/>
+      <w:lvlText w:val="%5."/>
+      <w:lvlJc w:val="left"/>
+      <w:pPr>
+        <w:ind w:left="3600" w:hanging="360"/>
+      </w:pPr>
+    </w:lvl>
+    <w:lvl w:ilvl="5" w:tplc="1C09001B" w:tentative="1">
+      <w:start w:val="1"/>
+      <w:numFmt w:val="lowerRoman"/>
+      <w:lvlText w:val="%6."/>
+      <w:lvlJc w:val="right"/>
+      <w:pPr>
+        <w:ind w:left="4320" w:hanging="180"/>
+      </w:pPr>
+    </w:lvl>
+    <w:lvl w:ilvl="6" w:tplc="1C09000F" w:tentative="1">
+      <w:start w:val="1"/>
+      <w:numFmt w:val="decimal"/>
+      <w:lvlText w:val="%7."/>
+      <w:lvlJc w:val="left"/>
+      <w:pPr>
+        <w:ind w:left="5040" w:hanging="360"/>
+      </w:pPr>
+    </w:lvl>
+    <w:lvl w:ilvl="7" w:tplc="1C090019" w:tentative="1">
+      <w:start w:val="1"/>
+      <w:numFmt w:val="lowerLetter"/>
+      <w:lvlText w:val="%8."/>
+      <w:lvlJc w:val="left"/>
+      <w:pPr>
+        <w:ind w:left="5760" w:hanging="360"/>
+      </w:pPr>
+    </w:lvl>
+    <w:lvl w:ilvl="8" w:tplc="1C09001B" w:tentative="1">
+      <w:start w:val="1"/>
+      <w:numFmt w:val="lowerRoman"/>
+      <w:lvlText w:val="%9."/>
+      <w:lvlJc w:val="right"/>
+      <w:pPr>
+        <w:ind w:left="6480" w:hanging="180"/>
+      </w:pPr>
+    </w:lvl>
+  </w:abstractNum>
+  <w:abstractNum w:abstractNumId="3" w15:restartNumberingAfterBreak="0">
+    <w:nsid w:val="283C4996"/>
+    <w:multiLevelType w:val="hybridMultilevel"/>
+    <w:tmpl w:val="7C928AAC"/>
+    <w:lvl w:ilvl="0" w:tplc="1C090001">
+      <w:start w:val="1"/>
+      <w:numFmt w:val="bullet"/>
+      <w:lvlText w:val=""/>
+      <w:lvlJc w:val="left"/>
+      <w:pPr>
+        <w:ind w:left="720" w:hanging="360"/>
+      </w:pPr>
+      <w:rPr>
+        <w:rFonts w:ascii="Symbol" w:hAnsi="Symbol" w:hint="default"/>
+      </w:rPr>
+    </w:lvl>
+    <w:lvl w:ilvl="1" w:tplc="1C090003" w:tentative="1">
+      <w:start w:val="1"/>
+      <w:numFmt w:val="bullet"/>
+      <w:lvlText w:val="o"/>
+      <w:lvlJc w:val="left"/>
+      <w:pPr>
+        <w:ind w:left="1440" w:hanging="360"/>
+      </w:pPr>
+      <w:rPr>
+        <w:rFonts w:ascii="Courier New" w:hAnsi="Courier New" w:cs="Courier New" w:hint="default"/>
+      </w:rPr>
+    </w:lvl>
+    <w:lvl w:ilvl="2" w:tplc="1C090005" w:tentative="1">
+      <w:start w:val="1"/>
+      <w:numFmt w:val="bullet"/>
+      <w:lvlText w:val=""/>
+      <w:lvlJc w:val="left"/>
+      <w:pPr>
+        <w:ind w:left="2160" w:hanging="360"/>
+      </w:pPr>
+      <w:rPr>
+        <w:rFonts w:ascii="Wingdings" w:hAnsi="Wingdings" w:hint="default"/>
+      </w:rPr>
+    </w:lvl>
+    <w:lvl w:ilvl="3" w:tplc="1C090001" w:tentative="1">
+      <w:start w:val="1"/>
+      <w:numFmt w:val="bullet"/>
+      <w:lvlText w:val=""/>
+      <w:lvlJc w:val="left"/>
+      <w:pPr>
+        <w:ind w:left="2880" w:hanging="360"/>
+      </w:pPr>
+      <w:rPr>
+        <w:rFonts w:ascii="Symbol" w:hAnsi="Symbol" w:hint="default"/>
+      </w:rPr>
+    </w:lvl>
+    <w:lvl w:ilvl="4" w:tplc="1C090003" w:tentative="1">
+      <w:start w:val="1"/>
+      <w:numFmt w:val="bullet"/>
+      <w:lvlText w:val="o"/>
+      <w:lvlJc w:val="left"/>
+      <w:pPr>
+        <w:ind w:left="3600" w:hanging="360"/>
+      </w:pPr>
+      <w:rPr>
+        <w:rFonts w:ascii="Courier New" w:hAnsi="Courier New" w:cs="Courier New" w:hint="default"/>
+      </w:rPr>
+    </w:lvl>
+    <w:lvl w:ilvl="5" w:tplc="1C090005" w:tentative="1">
+      <w:start w:val="1"/>
+      <w:numFmt w:val="bullet"/>
+      <w:lvlText w:val=""/>
+      <w:lvlJc w:val="left"/>
+      <w:pPr>
+        <w:ind w:left="4320" w:hanging="360"/>
+      </w:pPr>
+      <w:rPr>
+        <w:rFonts w:ascii="Wingdings" w:hAnsi="Wingdings" w:hint="default"/>
+      </w:rPr>
+    </w:lvl>
+    <w:lvl w:ilvl="6" w:tplc="1C090001" w:tentative="1">
+      <w:start w:val="1"/>
+      <w:numFmt w:val="bullet"/>
+      <w:lvlText w:val=""/>
+      <w:lvlJc w:val="left"/>
+      <w:pPr>
+        <w:ind w:left="5040" w:hanging="360"/>
+      </w:pPr>
+      <w:rPr>
+        <w:rFonts w:ascii="Symbol" w:hAnsi="Symbol" w:hint="default"/>
+      </w:rPr>
+    </w:lvl>
+    <w:lvl w:ilvl="7" w:tplc="1C090003" w:tentative="1">
+      <w:start w:val="1"/>
+      <w:numFmt w:val="bullet"/>
+      <w:lvlText w:val="o"/>
+      <w:lvlJc w:val="left"/>
+      <w:pPr>
+        <w:ind w:left="5760" w:hanging="360"/>
+      </w:pPr>
+      <w:rPr>
+        <w:rFonts w:ascii="Courier New" w:hAnsi="Courier New" w:cs="Courier New" w:hint="default"/>
+      </w:rPr>
+    </w:lvl>
+    <w:lvl w:ilvl="8" w:tplc="1C090005" w:tentative="1">
+      <w:start w:val="1"/>
+      <w:numFmt w:val="bullet"/>
+      <w:lvlText w:val=""/>
+      <w:lvlJc w:val="left"/>
+      <w:pPr>
+        <w:ind w:left="6480" w:hanging="360"/>
+      </w:pPr>
+      <w:rPr>
+        <w:rFonts w:ascii="Wingdings" w:hAnsi="Wingdings" w:hint="default"/>
+      </w:rPr>
+    </w:lvl>
+  </w:abstractNum>
+  <w:abstractNum w:abstractNumId="4" w15:restartNumberingAfterBreak="0">
+    <w:nsid w:val="2B3F51B5"/>
+    <w:multiLevelType w:val="hybridMultilevel"/>
+    <w:tmpl w:val="BEF8C47E"/>
+    <w:lvl w:ilvl="0" w:tplc="1C090001">
+      <w:start w:val="1"/>
+      <w:numFmt w:val="bullet"/>
+      <w:lvlText w:val=""/>
+      <w:lvlJc w:val="left"/>
+      <w:pPr>
+        <w:ind w:left="720" w:hanging="360"/>
+      </w:pPr>
+      <w:rPr>
+        <w:rFonts w:ascii="Symbol" w:hAnsi="Symbol" w:hint="default"/>
+      </w:rPr>
+    </w:lvl>
+    <w:lvl w:ilvl="1" w:tplc="1C090003" w:tentative="1">
+      <w:start w:val="1"/>
+      <w:numFmt w:val="bullet"/>
+      <w:lvlText w:val="o"/>
+      <w:lvlJc w:val="left"/>
+      <w:pPr>
+        <w:ind w:left="1440" w:hanging="360"/>
+      </w:pPr>
+      <w:rPr>
+        <w:rFonts w:ascii="Courier New" w:hAnsi="Courier New" w:cs="Courier New" w:hint="default"/>
+      </w:rPr>
+    </w:lvl>
+    <w:lvl w:ilvl="2" w:tplc="1C090005" w:tentative="1">
+      <w:start w:val="1"/>
+      <w:numFmt w:val="bullet"/>
+      <w:lvlText w:val=""/>
+      <w:lvlJc w:val="left"/>
+      <w:pPr>
+        <w:ind w:left="2160" w:hanging="360"/>
+      </w:pPr>
+      <w:rPr>
+        <w:rFonts w:ascii="Wingdings" w:hAnsi="Wingdings" w:hint="default"/>
+      </w:rPr>
+    </w:lvl>
+    <w:lvl w:ilvl="3" w:tplc="1C090001" w:tentative="1">
+      <w:start w:val="1"/>
+      <w:numFmt w:val="bullet"/>
+      <w:lvlText w:val=""/>
+      <w:lvlJc w:val="left"/>
+      <w:pPr>
+        <w:ind w:left="2880" w:hanging="360"/>
+      </w:pPr>
+      <w:rPr>
+        <w:rFonts w:ascii="Symbol" w:hAnsi="Symbol" w:hint="default"/>
+      </w:rPr>
+    </w:lvl>
+    <w:lvl w:ilvl="4" w:tplc="1C090003" w:tentative="1">
+      <w:start w:val="1"/>
+      <w:numFmt w:val="bullet"/>
+      <w:lvlText w:val="o"/>
+      <w:lvlJc w:val="left"/>
+      <w:pPr>
+        <w:ind w:left="3600" w:hanging="360"/>
+      </w:pPr>
+      <w:rPr>
+        <w:rFonts w:ascii="Courier New" w:hAnsi="Courier New" w:cs="Courier New" w:hint="default"/>
+      </w:rPr>
+    </w:lvl>
+    <w:lvl w:ilvl="5" w:tplc="1C090005" w:tentative="1">
+      <w:start w:val="1"/>
+      <w:numFmt w:val="bullet"/>
+      <w:lvlText w:val=""/>
+      <w:lvlJc w:val="left"/>
+      <w:pPr>
+        <w:ind w:left="4320" w:hanging="360"/>
+      </w:pPr>
+      <w:rPr>
+        <w:rFonts w:ascii="Wingdings" w:hAnsi="Wingdings" w:hint="default"/>
+      </w:rPr>
+    </w:lvl>
+    <w:lvl w:ilvl="6" w:tplc="1C090001" w:tentative="1">
+      <w:start w:val="1"/>
+      <w:numFmt w:val="bullet"/>
+      <w:lvlText w:val=""/>
+      <w:lvlJc w:val="left"/>
+      <w:pPr>
+        <w:ind w:left="5040" w:hanging="360"/>
+      </w:pPr>
+      <w:rPr>
+        <w:rFonts w:ascii="Symbol" w:hAnsi="Symbol" w:hint="default"/>
+      </w:rPr>
+    </w:lvl>
+    <w:lvl w:ilvl="7" w:tplc="1C090003" w:tentative="1">
+      <w:start w:val="1"/>
+      <w:numFmt w:val="bullet"/>
+      <w:lvlText w:val="o"/>
+      <w:lvlJc w:val="left"/>
+      <w:pPr>
+        <w:ind w:left="5760" w:hanging="360"/>
+      </w:pPr>
+      <w:rPr>
+        <w:rFonts w:ascii="Courier New" w:hAnsi="Courier New" w:cs="Courier New" w:hint="default"/>
+      </w:rPr>
+    </w:lvl>
+    <w:lvl w:ilvl="8" w:tplc="1C090005" w:tentative="1">
+      <w:start w:val="1"/>
+      <w:numFmt w:val="bullet"/>
+      <w:lvlText w:val=""/>
+      <w:lvlJc w:val="left"/>
+      <w:pPr>
+        <w:ind w:left="6480" w:hanging="360"/>
+      </w:pPr>
+      <w:rPr>
+        <w:rFonts w:ascii="Wingdings" w:hAnsi="Wingdings" w:hint="default"/>
+      </w:rPr>
+    </w:lvl>
+  </w:abstractNum>
+  <w:abstractNum w:abstractNumId="5" w15:restartNumberingAfterBreak="0">
+    <w:nsid w:val="32EE1BB0"/>
+    <w:multiLevelType w:val="hybridMultilevel"/>
+    <w:tmpl w:val="229AF7D6"/>
+    <w:lvl w:ilvl="0" w:tplc="1C09000F">
+      <w:start w:val="1"/>
+      <w:numFmt w:val="decimal"/>
+      <w:lvlText w:val="%1."/>
+      <w:lvlJc w:val="left"/>
+      <w:pPr>
+        <w:ind w:left="720" w:hanging="360"/>
+      </w:pPr>
+      <w:rPr>
+        <w:rFonts w:hint="default"/>
+      </w:rPr>
+    </w:lvl>
+    <w:lvl w:ilvl="1" w:tplc="1C090019" w:tentative="1">
+      <w:start w:val="1"/>
+      <w:numFmt w:val="lowerLetter"/>
+      <w:lvlText w:val="%2."/>
+      <w:lvlJc w:val="left"/>
+      <w:pPr>
+        <w:ind w:left="1440" w:hanging="360"/>
+      </w:pPr>
+    </w:lvl>
+    <w:lvl w:ilvl="2" w:tplc="1C09001B" w:tentative="1">
+      <w:start w:val="1"/>
+      <w:numFmt w:val="lowerRoman"/>
+      <w:lvlText w:val="%3."/>
+      <w:lvlJc w:val="right"/>
+      <w:pPr>
+        <w:ind w:left="2160" w:hanging="180"/>
+      </w:pPr>
+    </w:lvl>
+    <w:lvl w:ilvl="3" w:tplc="1C09000F" w:tentative="1">
+      <w:start w:val="1"/>
+      <w:numFmt w:val="decimal"/>
+      <w:lvlText w:val="%4."/>
+      <w:lvlJc w:val="left"/>
+      <w:pPr>
+        <w:ind w:left="2880" w:hanging="360"/>
+      </w:pPr>
+    </w:lvl>
+    <w:lvl w:ilvl="4" w:tplc="1C090019" w:tentative="1">
+      <w:start w:val="1"/>
+      <w:numFmt w:val="lowerLetter"/>
+      <w:lvlText w:val="%5."/>
+      <w:lvlJc w:val="left"/>
+      <w:pPr>
+        <w:ind w:left="3600" w:hanging="360"/>
+      </w:pPr>
+    </w:lvl>
+    <w:lvl w:ilvl="5" w:tplc="1C09001B" w:tentative="1">
+      <w:start w:val="1"/>
+      <w:numFmt w:val="lowerRoman"/>
+      <w:lvlText w:val="%6."/>
+      <w:lvlJc w:val="right"/>
+      <w:pPr>
+        <w:ind w:left="4320" w:hanging="180"/>
+      </w:pPr>
+    </w:lvl>
+    <w:lvl w:ilvl="6" w:tplc="1C09000F" w:tentative="1">
+      <w:start w:val="1"/>
+      <w:numFmt w:val="decimal"/>
+      <w:lvlText w:val="%7."/>
+      <w:lvlJc w:val="left"/>
+      <w:pPr>
+        <w:ind w:left="5040" w:hanging="360"/>
+      </w:pPr>
+    </w:lvl>
+    <w:lvl w:ilvl="7" w:tplc="1C090019" w:tentative="1">
+      <w:start w:val="1"/>
+      <w:numFmt w:val="lowerLetter"/>
+      <w:lvlText w:val="%8."/>
+      <w:lvlJc w:val="left"/>
+      <w:pPr>
+        <w:ind w:left="5760" w:hanging="360"/>
+      </w:pPr>
+    </w:lvl>
+    <w:lvl w:ilvl="8" w:tplc="1C09001B" w:tentative="1">
+      <w:start w:val="1"/>
+      <w:numFmt w:val="lowerRoman"/>
+      <w:lvlText w:val="%9."/>
+      <w:lvlJc w:val="right"/>
+      <w:pPr>
+        <w:ind w:left="6480" w:hanging="180"/>
+      </w:pPr>
+    </w:lvl>
+  </w:abstractNum>
+  <w:abstractNum w:abstractNumId="6" w15:restartNumberingAfterBreak="0">
     <w:nsid w:val="57971166"/>
     <w:multiLevelType w:val="hybridMultilevel"/>
     <w:tmpl w:val="7358655E"/>
@@ -4281,7 +4941,233 @@
       </w:rPr>
     </w:lvl>
   </w:abstractNum>
-  <w:abstractNum w:abstractNumId="2" w15:restartNumberingAfterBreak="0">
+  <w:abstractNum w:abstractNumId="7" w15:restartNumberingAfterBreak="0">
+    <w:nsid w:val="5EC73E42"/>
+    <w:multiLevelType w:val="hybridMultilevel"/>
+    <w:tmpl w:val="5C84AB20"/>
+    <w:lvl w:ilvl="0" w:tplc="1C090001">
+      <w:start w:val="1"/>
+      <w:numFmt w:val="bullet"/>
+      <w:lvlText w:val=""/>
+      <w:lvlJc w:val="left"/>
+      <w:pPr>
+        <w:ind w:left="720" w:hanging="360"/>
+      </w:pPr>
+      <w:rPr>
+        <w:rFonts w:ascii="Symbol" w:hAnsi="Symbol" w:hint="default"/>
+      </w:rPr>
+    </w:lvl>
+    <w:lvl w:ilvl="1" w:tplc="1C090003" w:tentative="1">
+      <w:start w:val="1"/>
+      <w:numFmt w:val="bullet"/>
+      <w:lvlText w:val="o"/>
+      <w:lvlJc w:val="left"/>
+      <w:pPr>
+        <w:ind w:left="1440" w:hanging="360"/>
+      </w:pPr>
+      <w:rPr>
+        <w:rFonts w:ascii="Courier New" w:hAnsi="Courier New" w:cs="Courier New" w:hint="default"/>
+      </w:rPr>
+    </w:lvl>
+    <w:lvl w:ilvl="2" w:tplc="1C090005" w:tentative="1">
+      <w:start w:val="1"/>
+      <w:numFmt w:val="bullet"/>
+      <w:lvlText w:val=""/>
+      <w:lvlJc w:val="left"/>
+      <w:pPr>
+        <w:ind w:left="2160" w:hanging="360"/>
+      </w:pPr>
+      <w:rPr>
+        <w:rFonts w:ascii="Wingdings" w:hAnsi="Wingdings" w:hint="default"/>
+      </w:rPr>
+    </w:lvl>
+    <w:lvl w:ilvl="3" w:tplc="1C090001" w:tentative="1">
+      <w:start w:val="1"/>
+      <w:numFmt w:val="bullet"/>
+      <w:lvlText w:val=""/>
+      <w:lvlJc w:val="left"/>
+      <w:pPr>
+        <w:ind w:left="2880" w:hanging="360"/>
+      </w:pPr>
+      <w:rPr>
+        <w:rFonts w:ascii="Symbol" w:hAnsi="Symbol" w:hint="default"/>
+      </w:rPr>
+    </w:lvl>
+    <w:lvl w:ilvl="4" w:tplc="1C090003" w:tentative="1">
+      <w:start w:val="1"/>
+      <w:numFmt w:val="bullet"/>
+      <w:lvlText w:val="o"/>
+      <w:lvlJc w:val="left"/>
+      <w:pPr>
+        <w:ind w:left="3600" w:hanging="360"/>
+      </w:pPr>
+      <w:rPr>
+        <w:rFonts w:ascii="Courier New" w:hAnsi="Courier New" w:cs="Courier New" w:hint="default"/>
+      </w:rPr>
+    </w:lvl>
+    <w:lvl w:ilvl="5" w:tplc="1C090005" w:tentative="1">
+      <w:start w:val="1"/>
+      <w:numFmt w:val="bullet"/>
+      <w:lvlText w:val=""/>
+      <w:lvlJc w:val="left"/>
+      <w:pPr>
+        <w:ind w:left="4320" w:hanging="360"/>
+      </w:pPr>
+      <w:rPr>
+        <w:rFonts w:ascii="Wingdings" w:hAnsi="Wingdings" w:hint="default"/>
+      </w:rPr>
+    </w:lvl>
+    <w:lvl w:ilvl="6" w:tplc="1C090001" w:tentative="1">
+      <w:start w:val="1"/>
+      <w:numFmt w:val="bullet"/>
+      <w:lvlText w:val=""/>
+      <w:lvlJc w:val="left"/>
+      <w:pPr>
+        <w:ind w:left="5040" w:hanging="360"/>
+      </w:pPr>
+      <w:rPr>
+        <w:rFonts w:ascii="Symbol" w:hAnsi="Symbol" w:hint="default"/>
+      </w:rPr>
+    </w:lvl>
+    <w:lvl w:ilvl="7" w:tplc="1C090003" w:tentative="1">
+      <w:start w:val="1"/>
+      <w:numFmt w:val="bullet"/>
+      <w:lvlText w:val="o"/>
+      <w:lvlJc w:val="left"/>
+      <w:pPr>
+        <w:ind w:left="5760" w:hanging="360"/>
+      </w:pPr>
+      <w:rPr>
+        <w:rFonts w:ascii="Courier New" w:hAnsi="Courier New" w:cs="Courier New" w:hint="default"/>
+      </w:rPr>
+    </w:lvl>
+    <w:lvl w:ilvl="8" w:tplc="1C090005" w:tentative="1">
+      <w:start w:val="1"/>
+      <w:numFmt w:val="bullet"/>
+      <w:lvlText w:val=""/>
+      <w:lvlJc w:val="left"/>
+      <w:pPr>
+        <w:ind w:left="6480" w:hanging="360"/>
+      </w:pPr>
+      <w:rPr>
+        <w:rFonts w:ascii="Wingdings" w:hAnsi="Wingdings" w:hint="default"/>
+      </w:rPr>
+    </w:lvl>
+  </w:abstractNum>
+  <w:abstractNum w:abstractNumId="8" w15:restartNumberingAfterBreak="0">
+    <w:nsid w:val="6A0056CD"/>
+    <w:multiLevelType w:val="hybridMultilevel"/>
+    <w:tmpl w:val="817E67D4"/>
+    <w:lvl w:ilvl="0" w:tplc="1C090001">
+      <w:start w:val="1"/>
+      <w:numFmt w:val="bullet"/>
+      <w:lvlText w:val=""/>
+      <w:lvlJc w:val="left"/>
+      <w:pPr>
+        <w:ind w:left="720" w:hanging="360"/>
+      </w:pPr>
+      <w:rPr>
+        <w:rFonts w:ascii="Symbol" w:hAnsi="Symbol" w:hint="default"/>
+      </w:rPr>
+    </w:lvl>
+    <w:lvl w:ilvl="1" w:tplc="1C090003" w:tentative="1">
+      <w:start w:val="1"/>
+      <w:numFmt w:val="bullet"/>
+      <w:lvlText w:val="o"/>
+      <w:lvlJc w:val="left"/>
+      <w:pPr>
+        <w:ind w:left="1440" w:hanging="360"/>
+      </w:pPr>
+      <w:rPr>
+        <w:rFonts w:ascii="Courier New" w:hAnsi="Courier New" w:cs="Courier New" w:hint="default"/>
+      </w:rPr>
+    </w:lvl>
+    <w:lvl w:ilvl="2" w:tplc="1C090005" w:tentative="1">
+      <w:start w:val="1"/>
+      <w:numFmt w:val="bullet"/>
+      <w:lvlText w:val=""/>
+      <w:lvlJc w:val="left"/>
+      <w:pPr>
+        <w:ind w:left="2160" w:hanging="360"/>
+      </w:pPr>
+      <w:rPr>
+        <w:rFonts w:ascii="Wingdings" w:hAnsi="Wingdings" w:hint="default"/>
+      </w:rPr>
+    </w:lvl>
+    <w:lvl w:ilvl="3" w:tplc="1C090001" w:tentative="1">
+      <w:start w:val="1"/>
+      <w:numFmt w:val="bullet"/>
+      <w:lvlText w:val=""/>
+      <w:lvlJc w:val="left"/>
+      <w:pPr>
+        <w:ind w:left="2880" w:hanging="360"/>
+      </w:pPr>
+      <w:rPr>
+        <w:rFonts w:ascii="Symbol" w:hAnsi="Symbol" w:hint="default"/>
+      </w:rPr>
+    </w:lvl>
+    <w:lvl w:ilvl="4" w:tplc="1C090003" w:tentative="1">
+      <w:start w:val="1"/>
+      <w:numFmt w:val="bullet"/>
+      <w:lvlText w:val="o"/>
+      <w:lvlJc w:val="left"/>
+      <w:pPr>
+        <w:ind w:left="3600" w:hanging="360"/>
+      </w:pPr>
+      <w:rPr>
+        <w:rFonts w:ascii="Courier New" w:hAnsi="Courier New" w:cs="Courier New" w:hint="default"/>
+      </w:rPr>
+    </w:lvl>
+    <w:lvl w:ilvl="5" w:tplc="1C090005" w:tentative="1">
+      <w:start w:val="1"/>
+      <w:numFmt w:val="bullet"/>
+      <w:lvlText w:val=""/>
+      <w:lvlJc w:val="left"/>
+      <w:pPr>
+        <w:ind w:left="4320" w:hanging="360"/>
+      </w:pPr>
+      <w:rPr>
+        <w:rFonts w:ascii="Wingdings" w:hAnsi="Wingdings" w:hint="default"/>
+      </w:rPr>
+    </w:lvl>
+    <w:lvl w:ilvl="6" w:tplc="1C090001" w:tentative="1">
+      <w:start w:val="1"/>
+      <w:numFmt w:val="bullet"/>
+      <w:lvlText w:val=""/>
+      <w:lvlJc w:val="left"/>
+      <w:pPr>
+        <w:ind w:left="5040" w:hanging="360"/>
+      </w:pPr>
+      <w:rPr>
+        <w:rFonts w:ascii="Symbol" w:hAnsi="Symbol" w:hint="default"/>
+      </w:rPr>
+    </w:lvl>
+    <w:lvl w:ilvl="7" w:tplc="1C090003" w:tentative="1">
+      <w:start w:val="1"/>
+      <w:numFmt w:val="bullet"/>
+      <w:lvlText w:val="o"/>
+      <w:lvlJc w:val="left"/>
+      <w:pPr>
+        <w:ind w:left="5760" w:hanging="360"/>
+      </w:pPr>
+      <w:rPr>
+        <w:rFonts w:ascii="Courier New" w:hAnsi="Courier New" w:cs="Courier New" w:hint="default"/>
+      </w:rPr>
+    </w:lvl>
+    <w:lvl w:ilvl="8" w:tplc="1C090005" w:tentative="1">
+      <w:start w:val="1"/>
+      <w:numFmt w:val="bullet"/>
+      <w:lvlText w:val=""/>
+      <w:lvlJc w:val="left"/>
+      <w:pPr>
+        <w:ind w:left="6480" w:hanging="360"/>
+      </w:pPr>
+      <w:rPr>
+        <w:rFonts w:ascii="Wingdings" w:hAnsi="Wingdings" w:hint="default"/>
+      </w:rPr>
+    </w:lvl>
+  </w:abstractNum>
+  <w:abstractNum w:abstractNumId="9" w15:restartNumberingAfterBreak="0">
     <w:nsid w:val="6DEA0BE4"/>
     <w:multiLevelType w:val="hybridMultilevel"/>
     <w:tmpl w:val="320A0602"/>
@@ -4370,7 +5256,7 @@
       </w:pPr>
     </w:lvl>
   </w:abstractNum>
-  <w:abstractNum w:abstractNumId="3" w15:restartNumberingAfterBreak="0">
+  <w:abstractNum w:abstractNumId="10" w15:restartNumberingAfterBreak="0">
     <w:nsid w:val="6F585971"/>
     <w:multiLevelType w:val="hybridMultilevel"/>
     <w:tmpl w:val="2A1613FC"/>
@@ -4483,17 +5369,154 @@
       </w:rPr>
     </w:lvl>
   </w:abstractNum>
+  <w:abstractNum w:abstractNumId="11" w15:restartNumberingAfterBreak="0">
+    <w:nsid w:val="7BCE6292"/>
+    <w:multiLevelType w:val="hybridMultilevel"/>
+    <w:tmpl w:val="D360B9F6"/>
+    <w:lvl w:ilvl="0" w:tplc="1C090001">
+      <w:start w:val="1"/>
+      <w:numFmt w:val="bullet"/>
+      <w:lvlText w:val=""/>
+      <w:lvlJc w:val="left"/>
+      <w:pPr>
+        <w:ind w:left="720" w:hanging="360"/>
+      </w:pPr>
+      <w:rPr>
+        <w:rFonts w:ascii="Symbol" w:hAnsi="Symbol" w:hint="default"/>
+      </w:rPr>
+    </w:lvl>
+    <w:lvl w:ilvl="1" w:tplc="1C090003" w:tentative="1">
+      <w:start w:val="1"/>
+      <w:numFmt w:val="bullet"/>
+      <w:lvlText w:val="o"/>
+      <w:lvlJc w:val="left"/>
+      <w:pPr>
+        <w:ind w:left="1440" w:hanging="360"/>
+      </w:pPr>
+      <w:rPr>
+        <w:rFonts w:ascii="Courier New" w:hAnsi="Courier New" w:cs="Courier New" w:hint="default"/>
+      </w:rPr>
+    </w:lvl>
+    <w:lvl w:ilvl="2" w:tplc="1C090005" w:tentative="1">
+      <w:start w:val="1"/>
+      <w:numFmt w:val="bullet"/>
+      <w:lvlText w:val=""/>
+      <w:lvlJc w:val="left"/>
+      <w:pPr>
+        <w:ind w:left="2160" w:hanging="360"/>
+      </w:pPr>
+      <w:rPr>
+        <w:rFonts w:ascii="Wingdings" w:hAnsi="Wingdings" w:hint="default"/>
+      </w:rPr>
+    </w:lvl>
+    <w:lvl w:ilvl="3" w:tplc="1C090001" w:tentative="1">
+      <w:start w:val="1"/>
+      <w:numFmt w:val="bullet"/>
+      <w:lvlText w:val=""/>
+      <w:lvlJc w:val="left"/>
+      <w:pPr>
+        <w:ind w:left="2880" w:hanging="360"/>
+      </w:pPr>
+      <w:rPr>
+        <w:rFonts w:ascii="Symbol" w:hAnsi="Symbol" w:hint="default"/>
+      </w:rPr>
+    </w:lvl>
+    <w:lvl w:ilvl="4" w:tplc="1C090003" w:tentative="1">
+      <w:start w:val="1"/>
+      <w:numFmt w:val="bullet"/>
+      <w:lvlText w:val="o"/>
+      <w:lvlJc w:val="left"/>
+      <w:pPr>
+        <w:ind w:left="3600" w:hanging="360"/>
+      </w:pPr>
+      <w:rPr>
+        <w:rFonts w:ascii="Courier New" w:hAnsi="Courier New" w:cs="Courier New" w:hint="default"/>
+      </w:rPr>
+    </w:lvl>
+    <w:lvl w:ilvl="5" w:tplc="1C090005" w:tentative="1">
+      <w:start w:val="1"/>
+      <w:numFmt w:val="bullet"/>
+      <w:lvlText w:val=""/>
+      <w:lvlJc w:val="left"/>
+      <w:pPr>
+        <w:ind w:left="4320" w:hanging="360"/>
+      </w:pPr>
+      <w:rPr>
+        <w:rFonts w:ascii="Wingdings" w:hAnsi="Wingdings" w:hint="default"/>
+      </w:rPr>
+    </w:lvl>
+    <w:lvl w:ilvl="6" w:tplc="1C090001" w:tentative="1">
+      <w:start w:val="1"/>
+      <w:numFmt w:val="bullet"/>
+      <w:lvlText w:val=""/>
+      <w:lvlJc w:val="left"/>
+      <w:pPr>
+        <w:ind w:left="5040" w:hanging="360"/>
+      </w:pPr>
+      <w:rPr>
+        <w:rFonts w:ascii="Symbol" w:hAnsi="Symbol" w:hint="default"/>
+      </w:rPr>
+    </w:lvl>
+    <w:lvl w:ilvl="7" w:tplc="1C090003" w:tentative="1">
+      <w:start w:val="1"/>
+      <w:numFmt w:val="bullet"/>
+      <w:lvlText w:val="o"/>
+      <w:lvlJc w:val="left"/>
+      <w:pPr>
+        <w:ind w:left="5760" w:hanging="360"/>
+      </w:pPr>
+      <w:rPr>
+        <w:rFonts w:ascii="Courier New" w:hAnsi="Courier New" w:cs="Courier New" w:hint="default"/>
+      </w:rPr>
+    </w:lvl>
+    <w:lvl w:ilvl="8" w:tplc="1C090005" w:tentative="1">
+      <w:start w:val="1"/>
+      <w:numFmt w:val="bullet"/>
+      <w:lvlText w:val=""/>
+      <w:lvlJc w:val="left"/>
+      <w:pPr>
+        <w:ind w:left="6480" w:hanging="360"/>
+      </w:pPr>
+      <w:rPr>
+        <w:rFonts w:ascii="Wingdings" w:hAnsi="Wingdings" w:hint="default"/>
+      </w:rPr>
+    </w:lvl>
+  </w:abstractNum>
   <w:num w:numId="1">
-    <w:abstractNumId w:val="2"/>
+    <w:abstractNumId w:val="9"/>
   </w:num>
   <w:num w:numId="2">
+    <w:abstractNumId w:val="1"/>
+  </w:num>
+  <w:num w:numId="3">
+    <w:abstractNumId w:val="6"/>
+  </w:num>
+  <w:num w:numId="4">
+    <w:abstractNumId w:val="10"/>
+  </w:num>
+  <w:num w:numId="5">
+    <w:abstractNumId w:val="3"/>
+  </w:num>
+  <w:num w:numId="6">
+    <w:abstractNumId w:val="8"/>
+  </w:num>
+  <w:num w:numId="7">
+    <w:abstractNumId w:val="7"/>
+  </w:num>
+  <w:num w:numId="8">
+    <w:abstractNumId w:val="11"/>
+  </w:num>
+  <w:num w:numId="9">
+    <w:abstractNumId w:val="4"/>
+  </w:num>
+  <w:num w:numId="10">
+    <w:abstractNumId w:val="5"/>
+  </w:num>
+  <w:num w:numId="11">
     <w:abstractNumId w:val="0"/>
   </w:num>
-  <w:num w:numId="3">
-    <w:abstractNumId w:val="1"/>
-  </w:num>
-  <w:num w:numId="4">
-    <w:abstractNumId w:val="3"/>
+  <w:num w:numId="12">
+    <w:abstractNumId w:val="2"/>
   </w:num>
 </w:numbering>
 </file>
@@ -4934,6 +5957,17 @@
       <w:contextualSpacing/>
     </w:pPr>
   </w:style>
+  <w:style w:type="character" w:styleId="Hyperlink">
+    <w:name w:val="Hyperlink"/>
+    <w:basedOn w:val="DefaultParagraphFont"/>
+    <w:uiPriority w:val="99"/>
+    <w:unhideWhenUsed/>
+    <w:rsid w:val="0040546F"/>
+    <w:rPr>
+      <w:color w:val="0563C1" w:themeColor="hyperlink"/>
+      <w:u w:val="single"/>
+    </w:rPr>
+  </w:style>
 </w:styles>
 </file>
 

</xml_diff>